<commit_message>
Reformatted sub skills, highlights in blue, new banner image
</commit_message>
<xml_diff>
--- a/CVTemplate_EUFormat_styled.docx
+++ b/CVTemplate_EUFormat_styled.docx
@@ -11,17 +11,13 @@
         <w:contextualSpacing/>
         <w:rPr/>
       </w:pPr>
-      <w:commentRangeStart w:id="0"/>
       <w:r>
         <w:rPr/>
         <w:t>CURRICULUM VITAE</w:t>
       </w:r>
-      <w:commentRangeEnd w:id="0"/>
-      <w:r>
-        <w:commentReference w:id="0"/>
-      </w:r>
       <w:r>
         <w:rPr/>
+        <w:commentReference w:id="0"/>
       </w:r>
     </w:p>
     <w:p>
@@ -53,7 +49,7 @@
         <w:rPr>
           <w:b/>
           <w:bCs/>
-          <w:color w:val="CE181E"/>
+          <w:color w:val="0000FF"/>
         </w:rPr>
         <w:t>Key</w:t>
       </w:r>
@@ -61,7 +57,7 @@
         <w:rPr>
           <w:b/>
           <w:bCs/>
-          <w:color w:val="CE181E"/>
+          <w:color w:val="0000FF"/>
         </w:rPr>
         <w:t xml:space="preserve"> expert </w:t>
       </w:r>
@@ -69,17 +65,9 @@
         <w:rPr>
           <w:b/>
           <w:bCs/>
-          <w:color w:val="CE181E"/>
+          <w:color w:val="0000FF"/>
         </w:rPr>
         <w:t>XXX</w:t>
-      </w:r>
-      <w:r>
-        <w:rPr>
-          <w:b/>
-          <w:bCs/>
-          <w:color w:val="CE181E"/>
-        </w:rPr>
-        <w:t>.</w:t>
       </w:r>
     </w:p>
     <w:p>
@@ -102,7 +90,7 @@
         <w:rPr>
           <w:b/>
           <w:bCs/>
-          <w:color w:val="CE181E"/>
+          <w:color w:val="0000FF"/>
         </w:rPr>
         <w:t>Project Manager</w:t>
       </w:r>
@@ -137,14 +125,14 @@
           <w:rStyle w:val="EUCVdefault"/>
           <w:b/>
           <w:bCs/>
-          <w:color w:val="CE181E"/>
+          <w:color w:val="0000FF"/>
         </w:rPr>
         <w:t>YOUR FAMILY NAME</w:t>
       </w:r>
       <w:r>
         <w:rPr>
           <w:rStyle w:val="EUCVdefault"/>
-          <w:color w:val="CE181E"/>
+          <w:color w:val="0000FF"/>
         </w:rPr>
         <w:tab/>
         <w:tab/>
@@ -176,7 +164,7 @@
         <w:rPr>
           <w:rStyle w:val="EUCVdefault"/>
           <w:b/>
-          <w:color w:val="CE181E"/>
+          <w:color w:val="0000FF"/>
         </w:rPr>
         <w:t>YOUR NAME</w:t>
       </w:r>
@@ -200,7 +188,7 @@
       <w:r>
         <w:rPr>
           <w:rStyle w:val="EUCVdefault"/>
-          <w:color w:val="CE181E"/>
+          <w:color w:val="0000FF"/>
         </w:rPr>
         <w:t>dd/mm/yyyy</w:t>
       </w:r>
@@ -224,7 +212,7 @@
       <w:r>
         <w:rPr>
           <w:rStyle w:val="EUCVdefault"/>
-          <w:color w:val="CE181E"/>
+          <w:color w:val="0000FF"/>
         </w:rPr>
         <w:t>Italian</w:t>
       </w:r>
@@ -248,7 +236,7 @@
       <w:r>
         <w:rPr>
           <w:rStyle w:val="EUCVdefault"/>
-          <w:color w:val="CE181E"/>
+          <w:color w:val="0000FF"/>
         </w:rPr>
         <w:t>Italy</w:t>
       </w:r>
@@ -827,16 +815,16 @@
               <w:jc w:val="center"/>
               <w:rPr>
                 <w:rFonts w:ascii="Arial" w:hAnsi="Arial" w:cs="Arial"/>
-                <w:color w:val="CE181E"/>
-                <w:sz w:val="18"/>
-                <w:szCs w:val="18"/>
-                <w:lang w:val="en-US"/>
-              </w:rPr>
-            </w:pPr>
-            <w:r>
-              <w:rPr>
-                <w:rFonts w:cs="Arial" w:ascii="Arial" w:hAnsi="Arial"/>
-                <w:color w:val="CE181E"/>
+                <w:color w:val="0000FF"/>
+                <w:sz w:val="18"/>
+                <w:szCs w:val="18"/>
+                <w:lang w:val="en-US"/>
+              </w:rPr>
+            </w:pPr>
+            <w:r>
+              <w:rPr>
+                <w:rFonts w:cs="Arial" w:ascii="Arial" w:hAnsi="Arial"/>
+                <w:color w:val="0000FF"/>
                 <w:sz w:val="18"/>
                 <w:szCs w:val="18"/>
                 <w:lang w:val="en-US"/>
@@ -866,16 +854,16 @@
               <w:jc w:val="center"/>
               <w:rPr>
                 <w:rFonts w:ascii="Arial" w:hAnsi="Arial" w:cs="Arial"/>
-                <w:color w:val="CE181E"/>
-                <w:sz w:val="18"/>
-                <w:szCs w:val="18"/>
-                <w:lang w:val="en-US"/>
-              </w:rPr>
-            </w:pPr>
-            <w:r>
-              <w:rPr>
-                <w:rFonts w:cs="Arial" w:ascii="Arial" w:hAnsi="Arial"/>
-                <w:color w:val="CE181E"/>
+                <w:color w:val="0000FF"/>
+                <w:sz w:val="18"/>
+                <w:szCs w:val="18"/>
+                <w:lang w:val="en-US"/>
+              </w:rPr>
+            </w:pPr>
+            <w:r>
+              <w:rPr>
+                <w:rFonts w:cs="Arial" w:ascii="Arial" w:hAnsi="Arial"/>
+                <w:color w:val="0000FF"/>
                 <w:sz w:val="18"/>
                 <w:szCs w:val="18"/>
                 <w:lang w:val="en-US"/>
@@ -905,16 +893,16 @@
               <w:jc w:val="center"/>
               <w:rPr>
                 <w:rFonts w:ascii="Arial" w:hAnsi="Arial" w:cs="Arial"/>
-                <w:color w:val="CE181E"/>
-                <w:sz w:val="18"/>
-                <w:szCs w:val="18"/>
-                <w:lang w:val="en-US"/>
-              </w:rPr>
-            </w:pPr>
-            <w:r>
-              <w:rPr>
-                <w:rFonts w:cs="Arial" w:ascii="Arial" w:hAnsi="Arial"/>
-                <w:color w:val="CE181E"/>
+                <w:color w:val="0000FF"/>
+                <w:sz w:val="18"/>
+                <w:szCs w:val="18"/>
+                <w:lang w:val="en-US"/>
+              </w:rPr>
+            </w:pPr>
+            <w:r>
+              <w:rPr>
+                <w:rFonts w:cs="Arial" w:ascii="Arial" w:hAnsi="Arial"/>
+                <w:color w:val="0000FF"/>
                 <w:sz w:val="18"/>
                 <w:szCs w:val="18"/>
                 <w:lang w:val="en-US"/>
@@ -946,16 +934,16 @@
               <w:jc w:val="center"/>
               <w:rPr>
                 <w:rFonts w:ascii="Arial" w:hAnsi="Arial" w:cs="Arial"/>
-                <w:color w:val="CE181E"/>
-                <w:sz w:val="18"/>
-                <w:szCs w:val="18"/>
-                <w:lang w:val="en-US"/>
-              </w:rPr>
-            </w:pPr>
-            <w:r>
-              <w:rPr>
-                <w:rFonts w:cs="Arial" w:ascii="Arial" w:hAnsi="Arial"/>
-                <w:color w:val="CE181E"/>
+                <w:color w:val="0000FF"/>
+                <w:sz w:val="18"/>
+                <w:szCs w:val="18"/>
+                <w:lang w:val="en-US"/>
+              </w:rPr>
+            </w:pPr>
+            <w:r>
+              <w:rPr>
+                <w:rFonts w:cs="Arial" w:ascii="Arial" w:hAnsi="Arial"/>
+                <w:color w:val="0000FF"/>
                 <w:sz w:val="18"/>
                 <w:szCs w:val="18"/>
                 <w:lang w:val="en-US"/>
@@ -990,7 +978,7 @@
                 <w:rFonts w:ascii="Arial" w:hAnsi="Arial" w:cs="Arial"/>
                 <w:b/>
                 <w:b/>
-                <w:color w:val="CE181E"/>
+                <w:color w:val="0000FF"/>
                 <w:sz w:val="18"/>
                 <w:szCs w:val="18"/>
                 <w:lang w:val="en-US"/>
@@ -1000,7 +988,7 @@
               <w:rPr>
                 <w:rFonts w:cs="Arial" w:ascii="Arial" w:hAnsi="Arial"/>
                 <w:b/>
-                <w:color w:val="CE181E"/>
+                <w:color w:val="0000FF"/>
                 <w:sz w:val="18"/>
                 <w:szCs w:val="18"/>
                 <w:lang w:val="en-US"/>
@@ -1032,7 +1020,7 @@
                 <w:rFonts w:ascii="Arial" w:hAnsi="Arial" w:cs="Arial"/>
                 <w:b/>
                 <w:b/>
-                <w:color w:val="CE181E"/>
+                <w:color w:val="0000FF"/>
                 <w:sz w:val="18"/>
                 <w:szCs w:val="18"/>
                 <w:lang w:val="en-US"/>
@@ -1042,7 +1030,7 @@
               <w:rPr>
                 <w:rFonts w:cs="Arial" w:ascii="Arial" w:hAnsi="Arial"/>
                 <w:b/>
-                <w:color w:val="CE181E"/>
+                <w:color w:val="0000FF"/>
                 <w:sz w:val="18"/>
                 <w:szCs w:val="18"/>
                 <w:lang w:val="en-US"/>
@@ -1074,7 +1062,7 @@
                 <w:rFonts w:ascii="Arial" w:hAnsi="Arial" w:cs="Arial"/>
                 <w:b/>
                 <w:b/>
-                <w:color w:val="CE181E"/>
+                <w:color w:val="0000FF"/>
                 <w:sz w:val="18"/>
                 <w:szCs w:val="18"/>
                 <w:lang w:val="en-US"/>
@@ -1084,7 +1072,7 @@
               <w:rPr>
                 <w:rFonts w:cs="Arial" w:ascii="Arial" w:hAnsi="Arial"/>
                 <w:b/>
-                <w:color w:val="CE181E"/>
+                <w:color w:val="0000FF"/>
                 <w:sz w:val="18"/>
                 <w:szCs w:val="18"/>
                 <w:lang w:val="en-US"/>
@@ -1118,7 +1106,7 @@
                 <w:rFonts w:ascii="Arial" w:hAnsi="Arial" w:cs="Arial"/>
                 <w:b/>
                 <w:b/>
-                <w:color w:val="CE181E"/>
+                <w:color w:val="0000FF"/>
                 <w:sz w:val="18"/>
                 <w:szCs w:val="18"/>
                 <w:lang w:val="en-US"/>
@@ -1128,7 +1116,7 @@
               <w:rPr>
                 <w:rFonts w:cs="Arial" w:ascii="Arial" w:hAnsi="Arial"/>
                 <w:b/>
-                <w:color w:val="CE181E"/>
+                <w:color w:val="0000FF"/>
                 <w:sz w:val="18"/>
                 <w:szCs w:val="18"/>
                 <w:lang w:val="en-US"/>
@@ -1161,16 +1149,16 @@
               <w:jc w:val="center"/>
               <w:rPr>
                 <w:rFonts w:ascii="Arial" w:hAnsi="Arial" w:cs="Arial"/>
-                <w:color w:val="CE181E"/>
-                <w:sz w:val="18"/>
-                <w:szCs w:val="18"/>
-                <w:lang w:val="en-US"/>
-              </w:rPr>
-            </w:pPr>
-            <w:r>
-              <w:rPr>
-                <w:rFonts w:cs="Arial" w:ascii="Arial" w:hAnsi="Arial"/>
-                <w:color w:val="CE181E"/>
+                <w:color w:val="0000FF"/>
+                <w:sz w:val="18"/>
+                <w:szCs w:val="18"/>
+                <w:lang w:val="en-US"/>
+              </w:rPr>
+            </w:pPr>
+            <w:r>
+              <w:rPr>
+                <w:rFonts w:cs="Arial" w:ascii="Arial" w:hAnsi="Arial"/>
+                <w:color w:val="0000FF"/>
                 <w:sz w:val="18"/>
                 <w:szCs w:val="18"/>
                 <w:lang w:val="en-US"/>
@@ -1200,16 +1188,16 @@
               <w:jc w:val="center"/>
               <w:rPr>
                 <w:rFonts w:ascii="Arial" w:hAnsi="Arial" w:cs="Arial"/>
-                <w:color w:val="CE181E"/>
-                <w:sz w:val="18"/>
-                <w:szCs w:val="18"/>
-                <w:lang w:val="en-US"/>
-              </w:rPr>
-            </w:pPr>
-            <w:r>
-              <w:rPr>
-                <w:rFonts w:cs="Arial" w:ascii="Arial" w:hAnsi="Arial"/>
-                <w:color w:val="CE181E"/>
+                <w:color w:val="0000FF"/>
+                <w:sz w:val="18"/>
+                <w:szCs w:val="18"/>
+                <w:lang w:val="en-US"/>
+              </w:rPr>
+            </w:pPr>
+            <w:r>
+              <w:rPr>
+                <w:rFonts w:cs="Arial" w:ascii="Arial" w:hAnsi="Arial"/>
+                <w:color w:val="0000FF"/>
                 <w:sz w:val="18"/>
                 <w:szCs w:val="18"/>
                 <w:lang w:val="en-US"/>
@@ -1239,16 +1227,16 @@
               <w:jc w:val="center"/>
               <w:rPr>
                 <w:rFonts w:ascii="Arial" w:hAnsi="Arial" w:cs="Arial"/>
-                <w:color w:val="CE181E"/>
-                <w:sz w:val="18"/>
-                <w:szCs w:val="18"/>
-                <w:lang w:val="en-US"/>
-              </w:rPr>
-            </w:pPr>
-            <w:r>
-              <w:rPr>
-                <w:rFonts w:cs="Arial" w:ascii="Arial" w:hAnsi="Arial"/>
-                <w:color w:val="CE181E"/>
+                <w:color w:val="0000FF"/>
+                <w:sz w:val="18"/>
+                <w:szCs w:val="18"/>
+                <w:lang w:val="en-US"/>
+              </w:rPr>
+            </w:pPr>
+            <w:r>
+              <w:rPr>
+                <w:rFonts w:cs="Arial" w:ascii="Arial" w:hAnsi="Arial"/>
+                <w:color w:val="0000FF"/>
                 <w:sz w:val="18"/>
                 <w:szCs w:val="18"/>
                 <w:lang w:val="en-US"/>
@@ -1280,16 +1268,16 @@
               <w:jc w:val="center"/>
               <w:rPr>
                 <w:rFonts w:ascii="Arial" w:hAnsi="Arial" w:cs="Arial"/>
-                <w:color w:val="CE181E"/>
-                <w:sz w:val="18"/>
-                <w:szCs w:val="18"/>
-                <w:lang w:val="en-US"/>
-              </w:rPr>
-            </w:pPr>
-            <w:r>
-              <w:rPr>
-                <w:rFonts w:cs="Arial" w:ascii="Arial" w:hAnsi="Arial"/>
-                <w:color w:val="CE181E"/>
+                <w:color w:val="0000FF"/>
+                <w:sz w:val="18"/>
+                <w:szCs w:val="18"/>
+                <w:lang w:val="en-US"/>
+              </w:rPr>
+            </w:pPr>
+            <w:r>
+              <w:rPr>
+                <w:rFonts w:cs="Arial" w:ascii="Arial" w:hAnsi="Arial"/>
+                <w:color w:val="0000FF"/>
                 <w:sz w:val="18"/>
                 <w:szCs w:val="18"/>
                 <w:lang w:val="en-US"/>
@@ -1322,16 +1310,16 @@
               <w:jc w:val="center"/>
               <w:rPr>
                 <w:rFonts w:ascii="Arial" w:hAnsi="Arial" w:cs="Arial"/>
-                <w:color w:val="CE181E"/>
-                <w:sz w:val="18"/>
-                <w:szCs w:val="18"/>
-                <w:lang w:val="en-US"/>
-              </w:rPr>
-            </w:pPr>
-            <w:r>
-              <w:rPr>
-                <w:rFonts w:cs="Arial" w:ascii="Arial" w:hAnsi="Arial"/>
-                <w:color w:val="CE181E"/>
+                <w:color w:val="0000FF"/>
+                <w:sz w:val="18"/>
+                <w:szCs w:val="18"/>
+                <w:lang w:val="en-US"/>
+              </w:rPr>
+            </w:pPr>
+            <w:r>
+              <w:rPr>
+                <w:rFonts w:cs="Arial" w:ascii="Arial" w:hAnsi="Arial"/>
+                <w:color w:val="0000FF"/>
                 <w:sz w:val="18"/>
                 <w:szCs w:val="18"/>
                 <w:lang w:val="en-US"/>
@@ -1361,16 +1349,16 @@
               <w:jc w:val="center"/>
               <w:rPr>
                 <w:rFonts w:ascii="Arial" w:hAnsi="Arial" w:cs="Arial"/>
-                <w:color w:val="CE181E"/>
-                <w:sz w:val="18"/>
-                <w:szCs w:val="18"/>
-                <w:lang w:val="en-US"/>
-              </w:rPr>
-            </w:pPr>
-            <w:r>
-              <w:rPr>
-                <w:rFonts w:cs="Arial" w:ascii="Arial" w:hAnsi="Arial"/>
-                <w:color w:val="CE181E"/>
+                <w:color w:val="0000FF"/>
+                <w:sz w:val="18"/>
+                <w:szCs w:val="18"/>
+                <w:lang w:val="en-US"/>
+              </w:rPr>
+            </w:pPr>
+            <w:r>
+              <w:rPr>
+                <w:rFonts w:cs="Arial" w:ascii="Arial" w:hAnsi="Arial"/>
+                <w:color w:val="0000FF"/>
                 <w:sz w:val="18"/>
                 <w:szCs w:val="18"/>
                 <w:lang w:val="en-US"/>
@@ -1400,16 +1388,16 @@
               <w:jc w:val="center"/>
               <w:rPr>
                 <w:rFonts w:ascii="Arial" w:hAnsi="Arial" w:cs="Arial"/>
-                <w:color w:val="CE181E"/>
-                <w:sz w:val="18"/>
-                <w:szCs w:val="18"/>
-                <w:lang w:val="en-US"/>
-              </w:rPr>
-            </w:pPr>
-            <w:r>
-              <w:rPr>
-                <w:rFonts w:cs="Arial" w:ascii="Arial" w:hAnsi="Arial"/>
-                <w:color w:val="CE181E"/>
+                <w:color w:val="0000FF"/>
+                <w:sz w:val="18"/>
+                <w:szCs w:val="18"/>
+                <w:lang w:val="en-US"/>
+              </w:rPr>
+            </w:pPr>
+            <w:r>
+              <w:rPr>
+                <w:rFonts w:cs="Arial" w:ascii="Arial" w:hAnsi="Arial"/>
+                <w:color w:val="0000FF"/>
                 <w:sz w:val="18"/>
                 <w:szCs w:val="18"/>
                 <w:lang w:val="en-US"/>
@@ -1441,16 +1429,16 @@
               <w:jc w:val="center"/>
               <w:rPr>
                 <w:rFonts w:ascii="Arial" w:hAnsi="Arial" w:cs="Arial"/>
-                <w:color w:val="CE181E"/>
-                <w:sz w:val="18"/>
-                <w:szCs w:val="18"/>
-                <w:lang w:val="en-US"/>
-              </w:rPr>
-            </w:pPr>
-            <w:r>
-              <w:rPr>
-                <w:rFonts w:cs="Arial" w:ascii="Arial" w:hAnsi="Arial"/>
-                <w:color w:val="CE181E"/>
+                <w:color w:val="0000FF"/>
+                <w:sz w:val="18"/>
+                <w:szCs w:val="18"/>
+                <w:lang w:val="en-US"/>
+              </w:rPr>
+            </w:pPr>
+            <w:r>
+              <w:rPr>
+                <w:rFonts w:cs="Arial" w:ascii="Arial" w:hAnsi="Arial"/>
+                <w:color w:val="0000FF"/>
                 <w:sz w:val="18"/>
                 <w:szCs w:val="18"/>
                 <w:lang w:val="en-US"/>
@@ -1585,7 +1573,7 @@
         <w:rPr>
           <w:b/>
           <w:bCs/>
-          <w:color w:val="CE181E"/>
+          <w:color w:val="0000FF"/>
         </w:rPr>
         <w:t>XXXXX</w:t>
       </w:r>
@@ -1607,7 +1595,7 @@
         <w:rPr>
           <w:b/>
           <w:bCs/>
-          <w:color w:val="CE181E"/>
+          <w:color w:val="0000FF"/>
         </w:rPr>
         <w:t>XX</w:t>
       </w:r>
@@ -1634,51 +1622,32 @@
       <w:pPr>
         <w:pStyle w:val="EUCVdefault1"/>
         <w:numPr>
-          <w:ilvl w:val="1"/>
-          <w:numId w:val="4"/>
+          <w:ilvl w:val="0"/>
+          <w:numId w:val="5"/>
         </w:numPr>
         <w:rPr/>
       </w:pPr>
       <w:r>
         <w:rPr>
           <w:rStyle w:val="EUCVdefault"/>
-          <w:rFonts w:cs="Arial"/>
-          <w:color w:val="CE181E"/>
-          <w:spacing w:val="-7"/>
-          <w:sz w:val="18"/>
-          <w:szCs w:val="18"/>
+          <w:color w:val="0000FF"/>
         </w:rPr>
-        <w:t>this</w:t>
+        <w:t xml:space="preserve">this </w:t>
       </w:r>
+    </w:p>
+    <w:p>
+      <w:pPr>
+        <w:pStyle w:val="EUCVdefault1"/>
+        <w:numPr>
+          <w:ilvl w:val="0"/>
+          <w:numId w:val="5"/>
+        </w:numPr>
+        <w:rPr/>
+      </w:pPr>
       <w:r>
         <w:rPr>
           <w:rStyle w:val="EUCVdefault"/>
-          <w:rFonts w:cs="Arial"/>
-          <w:color w:val="000000"/>
-          <w:spacing w:val="-7"/>
-          <w:sz w:val="18"/>
-          <w:szCs w:val="18"/>
-        </w:rPr>
-        <w:t xml:space="preserve"> </w:t>
-      </w:r>
-    </w:p>
-    <w:p>
-      <w:pPr>
-        <w:pStyle w:val="EUCVdefault1"/>
-        <w:numPr>
-          <w:ilvl w:val="1"/>
-          <w:numId w:val="4"/>
-        </w:numPr>
-        <w:rPr/>
-      </w:pPr>
-      <w:r>
-        <w:rPr>
-          <w:rStyle w:val="EUCVdefault"/>
-          <w:rFonts w:cs="Arial"/>
-          <w:color w:val="CE181E"/>
-          <w:spacing w:val="-7"/>
-          <w:sz w:val="18"/>
-          <w:szCs w:val="18"/>
+          <w:color w:val="0000FF"/>
         </w:rPr>
         <w:t>and that</w:t>
       </w:r>
@@ -1701,20 +1670,21 @@
       <w:pPr>
         <w:pStyle w:val="EUCVdefault1"/>
         <w:numPr>
-          <w:ilvl w:val="1"/>
-          <w:numId w:val="4"/>
+          <w:ilvl w:val="0"/>
+          <w:numId w:val="6"/>
         </w:numPr>
         <w:rPr>
           <w:b/>
           <w:b/>
           <w:bCs/>
+          <w:color w:val="0000FF"/>
         </w:rPr>
       </w:pPr>
       <w:r>
         <w:rPr>
           <w:b/>
           <w:bCs/>
-          <w:color w:val="CE181E"/>
+          <w:color w:val="0000FF"/>
         </w:rPr>
         <w:t>Expertise area 1 (optional)</w:t>
       </w:r>
@@ -1722,7 +1692,7 @@
         <w:rPr>
           <w:b/>
           <w:bCs/>
-          <w:color w:val="CE181E"/>
+          <w:color w:val="0000FF"/>
         </w:rPr>
         <w:t>:</w:t>
       </w:r>
@@ -1731,12 +1701,62 @@
       <w:pPr>
         <w:pStyle w:val="EUCVdefault1"/>
         <w:numPr>
-          <w:ilvl w:val="2"/>
-          <w:numId w:val="4"/>
+          <w:ilvl w:val="1"/>
+          <w:numId w:val="6"/>
         </w:numPr>
+        <w:rPr/>
+      </w:pPr>
+      <w:r>
         <w:rPr>
           <w:rStyle w:val="EUCVdefault"/>
+          <w:color w:val="0000FF"/>
         </w:rPr>
+        <w:t>skill 1</w:t>
+      </w:r>
+    </w:p>
+    <w:p>
+      <w:pPr>
+        <w:pStyle w:val="EUCVdefault1"/>
+        <w:numPr>
+          <w:ilvl w:val="1"/>
+          <w:numId w:val="6"/>
+        </w:numPr>
+        <w:rPr/>
+      </w:pPr>
+      <w:r>
+        <w:rPr>
+          <w:rStyle w:val="EUCVdefault"/>
+          <w:color w:val="0000FF"/>
+        </w:rPr>
+        <w:t>skill 2</w:t>
+      </w:r>
+    </w:p>
+    <w:p>
+      <w:pPr>
+        <w:pStyle w:val="EUCVdefault1"/>
+        <w:numPr>
+          <w:ilvl w:val="1"/>
+          <w:numId w:val="6"/>
+        </w:numPr>
+        <w:rPr/>
+      </w:pPr>
+      <w:r>
+        <w:rPr>
+          <w:rStyle w:val="EUCVdefault"/>
+          <w:color w:val="0000FF"/>
+        </w:rPr>
+        <w:t>another one</w:t>
+      </w:r>
+    </w:p>
+    <w:p>
+      <w:pPr>
+        <w:pStyle w:val="EUCVdefault1"/>
+        <w:numPr>
+          <w:ilvl w:val="0"/>
+          <w:numId w:val="0"/>
+        </w:numPr>
+        <w:ind w:left="720" w:hanging="0"/>
+        <w:rPr/>
       </w:pPr>
       <w:r>
         <w:rPr/>
@@ -1747,9 +1767,83 @@
         <w:pStyle w:val="EUCVdefault1"/>
         <w:numPr>
           <w:ilvl w:val="0"/>
+          <w:numId w:val="7"/>
+        </w:numPr>
+        <w:rPr>
+          <w:b/>
+          <w:b/>
+          <w:bCs/>
+          <w:color w:val="0000FF"/>
+        </w:rPr>
+      </w:pPr>
+      <w:r>
+        <w:rPr>
+          <w:b/>
+          <w:bCs/>
+          <w:color w:val="0000FF"/>
+        </w:rPr>
+        <w:t>Expertise area 2 (optional):</w:t>
+      </w:r>
+    </w:p>
+    <w:p>
+      <w:pPr>
+        <w:pStyle w:val="EUCVdefault1"/>
+        <w:numPr>
+          <w:ilvl w:val="1"/>
+          <w:numId w:val="7"/>
+        </w:numPr>
+        <w:rPr/>
+      </w:pPr>
+      <w:r>
+        <w:rPr>
+          <w:rStyle w:val="EUCVdefault"/>
+          <w:color w:val="0000FF"/>
+        </w:rPr>
+        <w:t>skill 1</w:t>
+      </w:r>
+    </w:p>
+    <w:p>
+      <w:pPr>
+        <w:pStyle w:val="EUCVdefault1"/>
+        <w:numPr>
+          <w:ilvl w:val="1"/>
+          <w:numId w:val="7"/>
+        </w:numPr>
+        <w:rPr/>
+      </w:pPr>
+      <w:r>
+        <w:rPr>
+          <w:rStyle w:val="EUCVdefault"/>
+          <w:color w:val="0000FF"/>
+        </w:rPr>
+        <w:t>skill 2</w:t>
+      </w:r>
+    </w:p>
+    <w:p>
+      <w:pPr>
+        <w:pStyle w:val="EUCVdefault1"/>
+        <w:numPr>
+          <w:ilvl w:val="1"/>
+          <w:numId w:val="7"/>
+        </w:numPr>
+        <w:rPr/>
+      </w:pPr>
+      <w:r>
+        <w:rPr>
+          <w:rStyle w:val="EUCVdefault"/>
+          <w:color w:val="0000FF"/>
+        </w:rPr>
+        <w:t>more</w:t>
+      </w:r>
+    </w:p>
+    <w:p>
+      <w:pPr>
+        <w:pStyle w:val="EUCVdefault1"/>
+        <w:numPr>
+          <w:ilvl w:val="0"/>
           <w:numId w:val="0"/>
         </w:numPr>
-        <w:ind w:left="1080" w:hanging="0"/>
+        <w:ind w:left="720" w:hanging="0"/>
         <w:rPr/>
       </w:pPr>
       <w:r>
@@ -1760,42 +1854,80 @@
       <w:pPr>
         <w:pStyle w:val="EUCVdefault1"/>
         <w:numPr>
-          <w:ilvl w:val="1"/>
-          <w:numId w:val="4"/>
+          <w:ilvl w:val="0"/>
+          <w:numId w:val="7"/>
         </w:numPr>
         <w:rPr>
           <w:b/>
           <w:b/>
           <w:bCs/>
+          <w:color w:val="0000FF"/>
         </w:rPr>
       </w:pPr>
       <w:r>
         <w:rPr>
           <w:b/>
           <w:bCs/>
-          <w:color w:val="CE181E"/>
+          <w:color w:val="0000FF"/>
         </w:rPr>
-        <w:t>Expertise area 2 (optional)</w:t>
-      </w:r>
-      <w:r>
-        <w:rPr>
-          <w:b/>
-          <w:bCs/>
-          <w:color w:val="CE181E"/>
-        </w:rPr>
-        <w:t>:</w:t>
+        <w:t>Expertise area 3 (optional):</w:t>
       </w:r>
     </w:p>
     <w:p>
       <w:pPr>
         <w:pStyle w:val="EUCVdefault1"/>
         <w:numPr>
-          <w:ilvl w:val="2"/>
-          <w:numId w:val="4"/>
+          <w:ilvl w:val="1"/>
+          <w:numId w:val="7"/>
         </w:numPr>
+        <w:rPr/>
+      </w:pPr>
+      <w:r>
         <w:rPr>
           <w:rStyle w:val="EUCVdefault"/>
+          <w:color w:val="0000FF"/>
         </w:rPr>
+        <w:t>skill 1</w:t>
+      </w:r>
+    </w:p>
+    <w:p>
+      <w:pPr>
+        <w:pStyle w:val="EUCVdefault1"/>
+        <w:numPr>
+          <w:ilvl w:val="1"/>
+          <w:numId w:val="7"/>
+        </w:numPr>
+        <w:rPr/>
+      </w:pPr>
+      <w:r>
+        <w:rPr>
+          <w:rStyle w:val="EUCVdefault"/>
+          <w:color w:val="0000FF"/>
+        </w:rPr>
+        <w:t>skill 2</w:t>
+      </w:r>
+    </w:p>
+    <w:p>
+      <w:pPr>
+        <w:pStyle w:val="EUCVdefault1"/>
+        <w:numPr>
+          <w:ilvl w:val="1"/>
+          <w:numId w:val="7"/>
+        </w:numPr>
+        <w:rPr/>
+      </w:pPr>
+      <w:r>
+        <w:rPr>
+          <w:rStyle w:val="EUCVdefault"/>
+          <w:color w:val="0000FF"/>
+        </w:rPr>
+        <w:t>even more</w:t>
+      </w:r>
+    </w:p>
+    <w:p>
+      <w:pPr>
+        <w:pStyle w:val="EUCVdefault1"/>
+        <w:rPr/>
       </w:pPr>
       <w:r>
         <w:rPr/>
@@ -1806,9 +1938,104 @@
         <w:pStyle w:val="EUCVdefault1"/>
         <w:numPr>
           <w:ilvl w:val="0"/>
+          <w:numId w:val="7"/>
+        </w:numPr>
+        <w:rPr>
+          <w:b/>
+          <w:b/>
+          <w:bCs/>
+          <w:color w:val="0000FF"/>
+        </w:rPr>
+      </w:pPr>
+      <w:r>
+        <w:rPr>
+          <w:b/>
+          <w:bCs/>
+          <w:color w:val="0000FF"/>
+        </w:rPr>
+        <w:t>Expertise in CCC (Chameleons Chasing &amp; Cooking):</w:t>
+      </w:r>
+    </w:p>
+    <w:p>
+      <w:pPr>
+        <w:pStyle w:val="Normal"/>
+        <w:numPr>
+          <w:ilvl w:val="1"/>
+          <w:numId w:val="7"/>
+        </w:numPr>
+        <w:rPr>
+          <w:color w:val="0000FF"/>
+        </w:rPr>
+      </w:pPr>
+      <w:r>
+        <w:rPr>
+          <w:color w:val="0000FF"/>
+        </w:rPr>
+        <w:t>CCC in Namibia (1980-1985).</w:t>
+      </w:r>
+    </w:p>
+    <w:p>
+      <w:pPr>
+        <w:pStyle w:val="Normal"/>
+        <w:numPr>
+          <w:ilvl w:val="1"/>
+          <w:numId w:val="7"/>
+        </w:numPr>
+        <w:rPr>
+          <w:color w:val="0000FF"/>
+        </w:rPr>
+      </w:pPr>
+      <w:r>
+        <w:rPr>
+          <w:color w:val="0000FF"/>
+        </w:rPr>
+        <w:t>CCC master degree in India (1999).</w:t>
+      </w:r>
+    </w:p>
+    <w:p>
+      <w:pPr>
+        <w:pStyle w:val="Normal"/>
+        <w:numPr>
+          <w:ilvl w:val="1"/>
+          <w:numId w:val="7"/>
+        </w:numPr>
+        <w:rPr>
+          <w:color w:val="0000FF"/>
+        </w:rPr>
+      </w:pPr>
+      <w:r>
+        <w:rPr>
+          <w:color w:val="0000FF"/>
+        </w:rPr>
+        <w:t>CCC Leadership course in Tanzania (2017).</w:t>
+      </w:r>
+    </w:p>
+    <w:p>
+      <w:pPr>
+        <w:pStyle w:val="Normal"/>
+        <w:numPr>
+          <w:ilvl w:val="1"/>
+          <w:numId w:val="7"/>
+        </w:numPr>
+        <w:rPr>
+          <w:color w:val="0000FF"/>
+        </w:rPr>
+      </w:pPr>
+      <w:r>
+        <w:rPr>
+          <w:color w:val="0000FF"/>
+        </w:rPr>
+        <w:t>UNO-funded CCC dissemination project in developing countries.</w:t>
+      </w:r>
+    </w:p>
+    <w:p>
+      <w:pPr>
+        <w:pStyle w:val="Normal"/>
+        <w:numPr>
+          <w:ilvl w:val="0"/>
           <w:numId w:val="0"/>
         </w:numPr>
-        <w:ind w:left="1080" w:hanging="0"/>
+        <w:ind w:left="720" w:hanging="0"/>
         <w:rPr/>
       </w:pPr>
       <w:r>
@@ -1819,43 +2046,46 @@
       <w:pPr>
         <w:pStyle w:val="EUCVdefault1"/>
         <w:numPr>
-          <w:ilvl w:val="1"/>
-          <w:numId w:val="4"/>
+          <w:ilvl w:val="0"/>
+          <w:numId w:val="7"/>
         </w:numPr>
         <w:rPr>
           <w:b/>
           <w:b/>
           <w:bCs/>
+          <w:color w:val="0000FF"/>
         </w:rPr>
       </w:pPr>
       <w:r>
         <w:rPr>
           <w:b/>
           <w:bCs/>
-          <w:color w:val="CE181E"/>
+          <w:color w:val="0000FF"/>
         </w:rPr>
-        <w:t>Expertise area 3 (optional)</w:t>
-      </w:r>
-      <w:r>
-        <w:rPr>
-          <w:b/>
-          <w:bCs/>
-          <w:color w:val="CE181E"/>
-        </w:rPr>
-        <w:t>:</w:t>
+        <w:t>Expertise area n (optional):</w:t>
       </w:r>
     </w:p>
     <w:p>
       <w:pPr>
         <w:pStyle w:val="EUCVdefault1"/>
         <w:numPr>
-          <w:ilvl w:val="2"/>
-          <w:numId w:val="4"/>
+          <w:ilvl w:val="1"/>
+          <w:numId w:val="7"/>
         </w:numPr>
-        <w:rPr/>
+        <w:rPr>
+          <w:b w:val="false"/>
+          <w:b w:val="false"/>
+          <w:bCs w:val="false"/>
+          <w:color w:val="0000FF"/>
+        </w:rPr>
       </w:pPr>
       <w:r>
-        <w:rPr/>
+        <w:rPr>
+          <w:b w:val="false"/>
+          <w:bCs w:val="false"/>
+          <w:color w:val="0000FF"/>
+        </w:rPr>
+        <w:t>even more skills!</w:t>
       </w:r>
     </w:p>
     <w:p>
@@ -1865,302 +2095,7 @@
           <w:ilvl w:val="0"/>
           <w:numId w:val="0"/>
         </w:numPr>
-        <w:ind w:left="1080" w:hanging="0"/>
-        <w:rPr>
-          <w:b/>
-          <w:b/>
-          <w:bCs/>
-          <w:color w:val="CE181E"/>
-        </w:rPr>
-      </w:pPr>
-      <w:r>
-        <w:rPr>
-          <w:b/>
-          <w:bCs/>
-          <w:color w:val="CE181E"/>
-        </w:rPr>
-      </w:r>
-    </w:p>
-    <w:p>
-      <w:pPr>
-        <w:pStyle w:val="EUCVdefault1"/>
-        <w:numPr>
-          <w:ilvl w:val="1"/>
-          <w:numId w:val="4"/>
-        </w:numPr>
-        <w:rPr>
-          <w:b/>
-          <w:b/>
-          <w:bCs/>
-        </w:rPr>
-      </w:pPr>
-      <w:r>
-        <w:rPr>
-          <w:b/>
-          <w:bCs/>
-          <w:color w:val="CE181E"/>
-        </w:rPr>
-        <w:t>Expertise in CCC (Chameleons Chasing &amp; Cooking)</w:t>
-      </w:r>
-      <w:r>
-        <w:rPr>
-          <w:b/>
-          <w:bCs/>
-          <w:color w:val="CE181E"/>
-        </w:rPr>
-        <w:t>:</w:t>
-      </w:r>
-    </w:p>
-    <w:p>
-      <w:pPr>
-        <w:pStyle w:val="EUCVdefault1"/>
-        <w:widowControl w:val="false"/>
-        <w:numPr>
-          <w:ilvl w:val="2"/>
-          <w:numId w:val="4"/>
-        </w:numPr>
-        <w:suppressAutoHyphens w:val="false"/>
-        <w:spacing w:before="0" w:after="0"/>
-        <w:contextualSpacing/>
-        <w:rPr>
-          <w:rFonts w:ascii="Arial" w:hAnsi="Arial" w:cs="Arial"/>
-          <w:b w:val="false"/>
-          <w:b w:val="false"/>
-          <w:bCs w:val="false"/>
-          <w:i w:val="false"/>
-          <w:i w:val="false"/>
-          <w:iCs w:val="false"/>
-          <w:color w:val="CE181E"/>
-          <w:sz w:val="18"/>
-          <w:szCs w:val="18"/>
-          <w:lang w:val="en-GB"/>
-        </w:rPr>
-      </w:pPr>
-      <w:r>
-        <w:rPr>
-          <w:rFonts w:cs="Arial"/>
-          <w:b w:val="false"/>
-          <w:bCs w:val="false"/>
-          <w:i w:val="false"/>
-          <w:iCs w:val="false"/>
-          <w:color w:val="CE181E"/>
-          <w:sz w:val="18"/>
-          <w:szCs w:val="18"/>
-          <w:lang w:val="en-GB"/>
-        </w:rPr>
-        <w:t>CCC in Namibia (1980-1985).</w:t>
-      </w:r>
-    </w:p>
-    <w:p>
-      <w:pPr>
-        <w:pStyle w:val="EUCVdefault1"/>
-        <w:widowControl w:val="false"/>
-        <w:numPr>
-          <w:ilvl w:val="2"/>
-          <w:numId w:val="4"/>
-        </w:numPr>
-        <w:suppressAutoHyphens w:val="false"/>
-        <w:spacing w:before="0" w:after="0"/>
-        <w:contextualSpacing/>
-        <w:rPr>
-          <w:rFonts w:ascii="Arial" w:hAnsi="Arial" w:cs="Arial"/>
-          <w:b w:val="false"/>
-          <w:b w:val="false"/>
-          <w:bCs w:val="false"/>
-          <w:i w:val="false"/>
-          <w:i w:val="false"/>
-          <w:iCs w:val="false"/>
-          <w:color w:val="CE181E"/>
-          <w:sz w:val="18"/>
-          <w:szCs w:val="18"/>
-          <w:lang w:val="en-GB"/>
-        </w:rPr>
-      </w:pPr>
-      <w:r>
-        <w:rPr>
-          <w:rFonts w:cs="Arial"/>
-          <w:b w:val="false"/>
-          <w:bCs w:val="false"/>
-          <w:i w:val="false"/>
-          <w:iCs w:val="false"/>
-          <w:color w:val="CE181E"/>
-          <w:sz w:val="18"/>
-          <w:szCs w:val="18"/>
-          <w:lang w:val="en-GB"/>
-        </w:rPr>
-        <w:t>CCC master degree in India (1999).</w:t>
-      </w:r>
-    </w:p>
-    <w:p>
-      <w:pPr>
-        <w:pStyle w:val="EUCVdefault1"/>
-        <w:widowControl w:val="false"/>
-        <w:numPr>
-          <w:ilvl w:val="2"/>
-          <w:numId w:val="4"/>
-        </w:numPr>
-        <w:suppressAutoHyphens w:val="false"/>
-        <w:spacing w:before="0" w:after="0"/>
-        <w:contextualSpacing/>
-        <w:rPr>
-          <w:rFonts w:ascii="Arial" w:hAnsi="Arial" w:cs="Arial"/>
-          <w:b w:val="false"/>
-          <w:b w:val="false"/>
-          <w:bCs w:val="false"/>
-          <w:i w:val="false"/>
-          <w:i w:val="false"/>
-          <w:iCs w:val="false"/>
-          <w:color w:val="CE181E"/>
-          <w:sz w:val="18"/>
-          <w:szCs w:val="18"/>
-          <w:lang w:val="en-GB"/>
-        </w:rPr>
-      </w:pPr>
-      <w:r>
-        <w:rPr>
-          <w:rFonts w:cs="Arial"/>
-          <w:b w:val="false"/>
-          <w:bCs w:val="false"/>
-          <w:i w:val="false"/>
-          <w:iCs w:val="false"/>
-          <w:color w:val="CE181E"/>
-          <w:sz w:val="18"/>
-          <w:szCs w:val="18"/>
-          <w:lang w:val="en-GB"/>
-        </w:rPr>
-        <w:t>CCC Leadership course in Tanzania (2017).</w:t>
-      </w:r>
-    </w:p>
-    <w:p>
-      <w:pPr>
-        <w:pStyle w:val="EUCVdefault1"/>
-        <w:widowControl w:val="false"/>
-        <w:numPr>
-          <w:ilvl w:val="2"/>
-          <w:numId w:val="4"/>
-        </w:numPr>
-        <w:suppressAutoHyphens w:val="false"/>
-        <w:spacing w:before="0" w:after="0"/>
-        <w:contextualSpacing/>
-        <w:rPr>
-          <w:rFonts w:ascii="Arial" w:hAnsi="Arial" w:cs="Arial"/>
-          <w:b w:val="false"/>
-          <w:b w:val="false"/>
-          <w:bCs w:val="false"/>
-          <w:i w:val="false"/>
-          <w:i w:val="false"/>
-          <w:iCs w:val="false"/>
-          <w:color w:val="CE181E"/>
-          <w:sz w:val="18"/>
-          <w:szCs w:val="18"/>
-          <w:lang w:val="en-GB"/>
-        </w:rPr>
-      </w:pPr>
-      <w:r>
-        <w:rPr>
-          <w:rFonts w:cs="Arial"/>
-          <w:b w:val="false"/>
-          <w:bCs w:val="false"/>
-          <w:i w:val="false"/>
-          <w:iCs w:val="false"/>
-          <w:color w:val="CE181E"/>
-          <w:sz w:val="18"/>
-          <w:szCs w:val="18"/>
-          <w:lang w:val="en-GB"/>
-        </w:rPr>
-        <w:t>UNO-funded CCC dissemination project in developing countries.</w:t>
-      </w:r>
-    </w:p>
-    <w:p>
-      <w:pPr>
-        <w:pStyle w:val="EUCVdefault1"/>
-        <w:widowControl w:val="false"/>
-        <w:numPr>
-          <w:ilvl w:val="0"/>
-          <w:numId w:val="0"/>
-        </w:numPr>
-        <w:suppressAutoHyphens w:val="false"/>
-        <w:spacing w:before="0" w:after="0"/>
-        <w:ind w:left="1440" w:hanging="0"/>
-        <w:contextualSpacing/>
-        <w:rPr>
-          <w:rFonts w:ascii="Arial" w:hAnsi="Arial" w:cs="Arial"/>
-          <w:b w:val="false"/>
-          <w:b w:val="false"/>
-          <w:bCs w:val="false"/>
-          <w:i w:val="false"/>
-          <w:i w:val="false"/>
-          <w:iCs w:val="false"/>
-          <w:color w:val="CE181E"/>
-          <w:sz w:val="18"/>
-          <w:szCs w:val="18"/>
-          <w:lang w:val="en-GB"/>
-        </w:rPr>
-      </w:pPr>
-      <w:r>
-        <w:rPr>
-          <w:rFonts w:cs="Arial"/>
-          <w:b w:val="false"/>
-          <w:bCs w:val="false"/>
-          <w:i w:val="false"/>
-          <w:iCs w:val="false"/>
-          <w:color w:val="CE181E"/>
-          <w:sz w:val="18"/>
-          <w:szCs w:val="18"/>
-          <w:lang w:val="en-GB"/>
-        </w:rPr>
-      </w:r>
-    </w:p>
-    <w:p>
-      <w:pPr>
-        <w:pStyle w:val="EUCVdefault1"/>
-        <w:widowControl w:val="false"/>
-        <w:numPr>
-          <w:ilvl w:val="1"/>
-          <w:numId w:val="4"/>
-        </w:numPr>
-        <w:suppressAutoHyphens w:val="false"/>
-        <w:spacing w:before="0" w:after="0"/>
-        <w:contextualSpacing/>
-        <w:rPr>
-          <w:rFonts w:ascii="Arial" w:hAnsi="Arial" w:cs="Arial"/>
-          <w:b/>
-          <w:b/>
-          <w:color w:val="CE181E"/>
-          <w:sz w:val="18"/>
-          <w:szCs w:val="18"/>
-        </w:rPr>
-      </w:pPr>
-      <w:r>
-        <w:rPr>
-          <w:rFonts w:cs="Arial"/>
-          <w:b/>
-          <w:bCs/>
-          <w:color w:val="CE181E"/>
-          <w:sz w:val="18"/>
-          <w:szCs w:val="18"/>
-        </w:rPr>
-        <w:t>Expertise area n (optional)</w:t>
-      </w:r>
-      <w:r>
-        <w:rPr>
-          <w:rFonts w:cs="Arial"/>
-          <w:b/>
-          <w:bCs/>
-          <w:color w:val="CE181E"/>
-          <w:sz w:val="18"/>
-          <w:szCs w:val="18"/>
-        </w:rPr>
-        <w:t>:</w:t>
-      </w:r>
-    </w:p>
-    <w:p>
-      <w:pPr>
-        <w:pStyle w:val="EUCVdefault1"/>
-        <w:numPr>
-          <w:ilvl w:val="2"/>
-          <w:numId w:val="4"/>
-        </w:numPr>
+        <w:ind w:left="720" w:hanging="0"/>
         <w:rPr/>
       </w:pPr>
       <w:r>
@@ -2360,16 +2295,16 @@
               <w:jc w:val="center"/>
               <w:rPr>
                 <w:rFonts w:ascii="Arial" w:hAnsi="Arial" w:cs="Arial"/>
-                <w:color w:val="CE181E"/>
-                <w:sz w:val="18"/>
-                <w:szCs w:val="18"/>
-                <w:lang w:val="en-US"/>
-              </w:rPr>
-            </w:pPr>
-            <w:r>
-              <w:rPr>
-                <w:rFonts w:cs="Arial" w:ascii="Arial" w:hAnsi="Arial"/>
-                <w:color w:val="CE181E"/>
+                <w:color w:val="0000FF"/>
+                <w:sz w:val="18"/>
+                <w:szCs w:val="18"/>
+                <w:lang w:val="en-US"/>
+              </w:rPr>
+            </w:pPr>
+            <w:r>
+              <w:rPr>
+                <w:rFonts w:cs="Arial" w:ascii="Arial" w:hAnsi="Arial"/>
+                <w:color w:val="0000FF"/>
                 <w:sz w:val="18"/>
                 <w:szCs w:val="18"/>
                 <w:lang w:val="en-US"/>
@@ -2401,13 +2336,13 @@
               <w:contextualSpacing/>
               <w:jc w:val="center"/>
               <w:rPr>
-                <w:color w:val="CE181E"/>
-              </w:rPr>
-            </w:pPr>
-            <w:r>
-              <w:rPr>
-                <w:rFonts w:cs="Arial" w:ascii="Arial" w:hAnsi="Arial"/>
-                <w:color w:val="CE181E"/>
+                <w:color w:val="0000FF"/>
+              </w:rPr>
+            </w:pPr>
+            <w:r>
+              <w:rPr>
+                <w:rFonts w:cs="Arial" w:ascii="Arial" w:hAnsi="Arial"/>
+                <w:color w:val="0000FF"/>
                 <w:kern w:val="2"/>
                 <w:sz w:val="18"/>
                 <w:szCs w:val="18"/>
@@ -2418,7 +2353,7 @@
             <w:r>
               <w:rPr>
                 <w:rFonts w:cs="Arial" w:ascii="Arial" w:hAnsi="Arial"/>
-                <w:color w:val="CE181E"/>
+                <w:color w:val="0000FF"/>
                 <w:kern w:val="2"/>
                 <w:sz w:val="18"/>
                 <w:szCs w:val="18"/>
@@ -2429,7 +2364,7 @@
             <w:r>
               <w:rPr>
                 <w:rFonts w:cs="Arial" w:ascii="Arial" w:hAnsi="Arial"/>
-                <w:color w:val="CE181E"/>
+                <w:color w:val="0000FF"/>
                 <w:sz w:val="18"/>
                 <w:szCs w:val="18"/>
               </w:rPr>
@@ -2438,7 +2373,7 @@
             <w:r>
               <w:rPr>
                 <w:rFonts w:cs="Arial" w:ascii="Arial" w:hAnsi="Arial"/>
-                <w:color w:val="CE181E"/>
+                <w:color w:val="0000FF"/>
                 <w:sz w:val="18"/>
                 <w:szCs w:val="18"/>
                 <w:lang w:val="en-US"/>
@@ -2448,7 +2383,7 @@
             <w:r>
               <w:rPr>
                 <w:rFonts w:cs="Arial" w:ascii="Arial" w:hAnsi="Arial"/>
-                <w:color w:val="CE181E"/>
+                <w:color w:val="0000FF"/>
                 <w:kern w:val="2"/>
                 <w:sz w:val="18"/>
                 <w:szCs w:val="18"/>
@@ -2459,7 +2394,7 @@
             <w:r>
               <w:rPr>
                 <w:rFonts w:cs="Arial" w:ascii="Arial" w:hAnsi="Arial"/>
-                <w:color w:val="CE181E"/>
+                <w:color w:val="0000FF"/>
                 <w:sz w:val="18"/>
                 <w:szCs w:val="18"/>
               </w:rPr>
@@ -2468,7 +2403,7 @@
             <w:r>
               <w:rPr>
                 <w:rFonts w:cs="Arial" w:ascii="Arial" w:hAnsi="Arial"/>
-                <w:color w:val="CE181E"/>
+                <w:color w:val="0000FF"/>
                 <w:kern w:val="2"/>
                 <w:sz w:val="18"/>
                 <w:szCs w:val="18"/>
@@ -2479,7 +2414,7 @@
             <w:r>
               <w:rPr>
                 <w:rFonts w:cs="Arial" w:ascii="Arial" w:hAnsi="Arial"/>
-                <w:color w:val="CE181E"/>
+                <w:color w:val="0000FF"/>
                 <w:kern w:val="2"/>
                 <w:sz w:val="18"/>
                 <w:szCs w:val="18"/>
@@ -2490,7 +2425,7 @@
             <w:r>
               <w:rPr>
                 <w:rFonts w:cs="Arial" w:ascii="Arial" w:hAnsi="Arial"/>
-                <w:color w:val="CE181E"/>
+                <w:color w:val="0000FF"/>
                 <w:kern w:val="2"/>
                 <w:sz w:val="18"/>
                 <w:szCs w:val="18"/>
@@ -2501,7 +2436,7 @@
             <w:r>
               <w:rPr>
                 <w:rFonts w:cs="Arial" w:ascii="Arial" w:hAnsi="Arial"/>
-                <w:color w:val="CE181E"/>
+                <w:color w:val="0000FF"/>
                 <w:kern w:val="2"/>
                 <w:sz w:val="18"/>
                 <w:szCs w:val="18"/>
@@ -2512,7 +2447,7 @@
             <w:r>
               <w:rPr>
                 <w:rFonts w:cs="Arial" w:ascii="Arial" w:hAnsi="Arial"/>
-                <w:color w:val="CE181E"/>
+                <w:color w:val="0000FF"/>
                 <w:kern w:val="2"/>
                 <w:sz w:val="18"/>
                 <w:szCs w:val="18"/>
@@ -2523,7 +2458,7 @@
             <w:r>
               <w:rPr>
                 <w:rFonts w:cs="Arial" w:ascii="Arial" w:hAnsi="Arial"/>
-                <w:color w:val="CE181E"/>
+                <w:color w:val="0000FF"/>
                 <w:kern w:val="2"/>
                 <w:sz w:val="18"/>
                 <w:szCs w:val="18"/>
@@ -2534,7 +2469,7 @@
             <w:r>
               <w:rPr>
                 <w:rFonts w:cs="Arial" w:ascii="Arial" w:hAnsi="Arial"/>
-                <w:color w:val="CE181E"/>
+                <w:color w:val="0000FF"/>
                 <w:kern w:val="2"/>
                 <w:sz w:val="18"/>
                 <w:szCs w:val="18"/>
@@ -3010,6 +2945,7 @@
                 <w:color w:val="000000"/>
                 <w:sz w:val="18"/>
                 <w:szCs w:val="18"/>
+                <w:lang w:val="en-US"/>
               </w:rPr>
             </w:pPr>
             <w:r>
@@ -3087,6 +3023,9 @@
             <w:pPr>
               <w:pStyle w:val="Normaltableau"/>
               <w:widowControl w:val="false"/>
+              <w:tabs>
+                <w:tab w:val="clear" w:pos="363"/>
+              </w:tabs>
               <w:suppressAutoHyphens w:val="false"/>
               <w:spacing w:before="0" w:after="0"/>
               <w:contextualSpacing/>
@@ -3141,16 +3080,16 @@
               <w:jc w:val="center"/>
               <w:rPr>
                 <w:rFonts w:ascii="Arial" w:hAnsi="Arial" w:cs="Arial"/>
-                <w:color w:val="CE181E"/>
-                <w:sz w:val="18"/>
-                <w:szCs w:val="18"/>
-                <w:lang w:val="en-US"/>
-              </w:rPr>
-            </w:pPr>
-            <w:r>
-              <w:rPr>
-                <w:rFonts w:cs="Arial" w:ascii="Arial" w:hAnsi="Arial"/>
-                <w:color w:val="CE181E"/>
+                <w:color w:val="0000FF"/>
+                <w:sz w:val="18"/>
+                <w:szCs w:val="18"/>
+                <w:lang w:val="en-US"/>
+              </w:rPr>
+            </w:pPr>
+            <w:r>
+              <w:rPr>
+                <w:rFonts w:cs="Arial" w:ascii="Arial" w:hAnsi="Arial"/>
+                <w:color w:val="0000FF"/>
                 <w:sz w:val="18"/>
                 <w:szCs w:val="18"/>
                 <w:lang w:val="en-US"/>
@@ -3181,7 +3120,7 @@
               <w:jc w:val="center"/>
               <w:rPr>
                 <w:rFonts w:ascii="Arial" w:hAnsi="Arial" w:cs="Arial"/>
-                <w:color w:val="CE181E"/>
+                <w:color w:val="0000FF"/>
                 <w:kern w:val="2"/>
                 <w:sz w:val="18"/>
                 <w:szCs w:val="18"/>
@@ -3191,7 +3130,7 @@
             <w:r>
               <w:rPr>
                 <w:rFonts w:cs="Arial" w:ascii="Arial" w:hAnsi="Arial"/>
-                <w:color w:val="CE181E"/>
+                <w:color w:val="0000FF"/>
                 <w:kern w:val="2"/>
                 <w:sz w:val="18"/>
                 <w:szCs w:val="18"/>
@@ -3202,7 +3141,7 @@
             <w:r>
               <w:rPr>
                 <w:rFonts w:cs="Arial" w:ascii="Arial" w:hAnsi="Arial"/>
-                <w:color w:val="CE181E"/>
+                <w:color w:val="0000FF"/>
                 <w:kern w:val="2"/>
                 <w:sz w:val="18"/>
                 <w:szCs w:val="18"/>
@@ -3222,16 +3161,16 @@
               <w:jc w:val="center"/>
               <w:rPr>
                 <w:rFonts w:ascii="Arial" w:hAnsi="Arial" w:cs="Arial"/>
-                <w:color w:val="CE181E"/>
-                <w:sz w:val="18"/>
-                <w:szCs w:val="18"/>
-                <w:lang w:val="en-US"/>
-              </w:rPr>
-            </w:pPr>
-            <w:r>
-              <w:rPr>
-                <w:rFonts w:cs="Arial" w:ascii="Arial" w:hAnsi="Arial"/>
-                <w:color w:val="CE181E"/>
+                <w:color w:val="0000FF"/>
+                <w:sz w:val="18"/>
+                <w:szCs w:val="18"/>
+                <w:lang w:val="en-US"/>
+              </w:rPr>
+            </w:pPr>
+            <w:r>
+              <w:rPr>
+                <w:rFonts w:cs="Arial" w:ascii="Arial" w:hAnsi="Arial"/>
+                <w:color w:val="0000FF"/>
                 <w:sz w:val="18"/>
                 <w:szCs w:val="18"/>
                 <w:lang w:val="en-US"/>
@@ -3250,16 +3189,16 @@
               <w:jc w:val="center"/>
               <w:rPr>
                 <w:rFonts w:ascii="Arial" w:hAnsi="Arial" w:cs="Arial"/>
-                <w:color w:val="CE181E"/>
-                <w:sz w:val="18"/>
-                <w:szCs w:val="18"/>
-                <w:lang w:val="en-US"/>
-              </w:rPr>
-            </w:pPr>
-            <w:r>
-              <w:rPr>
-                <w:rFonts w:cs="Arial" w:ascii="Arial" w:hAnsi="Arial"/>
-                <w:color w:val="CE181E"/>
+                <w:color w:val="0000FF"/>
+                <w:sz w:val="18"/>
+                <w:szCs w:val="18"/>
+                <w:lang w:val="en-US"/>
+              </w:rPr>
+            </w:pPr>
+            <w:r>
+              <w:rPr>
+                <w:rFonts w:cs="Arial" w:ascii="Arial" w:hAnsi="Arial"/>
+                <w:color w:val="0000FF"/>
                 <w:sz w:val="18"/>
                 <w:szCs w:val="18"/>
                 <w:lang w:val="en-US"/>
@@ -3290,16 +3229,16 @@
               <w:jc w:val="center"/>
               <w:rPr>
                 <w:rFonts w:ascii="Arial" w:hAnsi="Arial" w:cs="Arial"/>
-                <w:color w:val="CE181E"/>
-                <w:sz w:val="18"/>
-                <w:szCs w:val="18"/>
-                <w:lang w:val="en-US"/>
-              </w:rPr>
-            </w:pPr>
-            <w:r>
-              <w:rPr>
-                <w:rFonts w:cs="Arial" w:ascii="Arial" w:hAnsi="Arial"/>
-                <w:color w:val="CE181E"/>
+                <w:color w:val="0000FF"/>
+                <w:sz w:val="18"/>
+                <w:szCs w:val="18"/>
+                <w:lang w:val="en-US"/>
+              </w:rPr>
+            </w:pPr>
+            <w:r>
+              <w:rPr>
+                <w:rFonts w:cs="Arial" w:ascii="Arial" w:hAnsi="Arial"/>
+                <w:color w:val="0000FF"/>
                 <w:sz w:val="18"/>
                 <w:szCs w:val="18"/>
                 <w:lang w:val="en-US"/>
@@ -3309,7 +3248,7 @@
             <w:r>
               <w:rPr>
                 <w:rFonts w:cs="Arial" w:ascii="Arial" w:hAnsi="Arial"/>
-                <w:color w:val="CE181E"/>
+                <w:color w:val="0000FF"/>
                 <w:sz w:val="18"/>
                 <w:szCs w:val="18"/>
                 <w:lang w:val="en-US"/>
@@ -3340,16 +3279,16 @@
               <w:jc w:val="center"/>
               <w:rPr>
                 <w:rFonts w:ascii="Arial" w:hAnsi="Arial" w:cs="Arial"/>
-                <w:color w:val="auto"/>
-                <w:sz w:val="18"/>
-                <w:szCs w:val="18"/>
-                <w:lang w:val="en-US"/>
-              </w:rPr>
-            </w:pPr>
-            <w:r>
-              <w:rPr>
-                <w:rFonts w:cs="Arial" w:ascii="Arial" w:hAnsi="Arial"/>
-                <w:color w:val="auto"/>
+                <w:color w:val="0000FF"/>
+                <w:sz w:val="18"/>
+                <w:szCs w:val="18"/>
+                <w:lang w:val="en-US"/>
+              </w:rPr>
+            </w:pPr>
+            <w:r>
+              <w:rPr>
+                <w:rFonts w:cs="Arial" w:ascii="Arial" w:hAnsi="Arial"/>
+                <w:color w:val="0000FF"/>
                 <w:sz w:val="18"/>
                 <w:szCs w:val="18"/>
                 <w:lang w:val="en-US"/>
@@ -3463,7 +3402,7 @@
               <w:jc w:val="center"/>
               <w:rPr>
                 <w:rFonts w:ascii="Arial" w:hAnsi="Arial" w:cs="Arial"/>
-                <w:color w:val="CE181E"/>
+                <w:color w:val="0000FF"/>
                 <w:sz w:val="18"/>
                 <w:szCs w:val="18"/>
                 <w:lang w:val="en-US" w:eastAsia="en-US"/>
@@ -3472,7 +3411,7 @@
             <w:r>
               <w:rPr>
                 <w:rFonts w:cs="Arial" w:ascii="Arial" w:hAnsi="Arial"/>
-                <w:color w:val="CE181E"/>
+                <w:color w:val="0000FF"/>
                 <w:sz w:val="18"/>
                 <w:szCs w:val="18"/>
                 <w:lang w:val="en-US" w:eastAsia="en-US"/>
@@ -3503,16 +3442,16 @@
               <w:jc w:val="center"/>
               <w:rPr>
                 <w:rFonts w:ascii="Arial" w:hAnsi="Arial" w:cs="Arial"/>
-                <w:color w:val="000000"/>
-                <w:sz w:val="18"/>
-                <w:szCs w:val="18"/>
-                <w:lang w:val="en-US"/>
-              </w:rPr>
-            </w:pPr>
-            <w:r>
-              <w:rPr>
-                <w:rFonts w:cs="Arial" w:ascii="Arial" w:hAnsi="Arial"/>
-                <w:color w:val="000000"/>
+                <w:color w:val="0000FF"/>
+                <w:sz w:val="18"/>
+                <w:szCs w:val="18"/>
+                <w:lang w:val="en-US"/>
+              </w:rPr>
+            </w:pPr>
+            <w:r>
+              <w:rPr>
+                <w:rFonts w:cs="Arial" w:ascii="Arial" w:hAnsi="Arial"/>
+                <w:color w:val="0000FF"/>
                 <w:sz w:val="18"/>
                 <w:szCs w:val="18"/>
                 <w:lang w:val="en-US"/>
@@ -3542,16 +3481,16 @@
               <w:jc w:val="center"/>
               <w:rPr>
                 <w:rFonts w:ascii="Arial" w:hAnsi="Arial" w:cs="Arial"/>
-                <w:color w:val="000000"/>
-                <w:sz w:val="18"/>
-                <w:szCs w:val="18"/>
-                <w:lang w:val="en-US"/>
-              </w:rPr>
-            </w:pPr>
-            <w:r>
-              <w:rPr>
-                <w:rFonts w:cs="Arial" w:ascii="Arial" w:hAnsi="Arial"/>
-                <w:color w:val="000000"/>
+                <w:color w:val="0000FF"/>
+                <w:sz w:val="18"/>
+                <w:szCs w:val="18"/>
+                <w:lang w:val="en-US"/>
+              </w:rPr>
+            </w:pPr>
+            <w:r>
+              <w:rPr>
+                <w:rFonts w:cs="Arial" w:ascii="Arial" w:hAnsi="Arial"/>
+                <w:color w:val="0000FF"/>
                 <w:sz w:val="18"/>
                 <w:szCs w:val="18"/>
                 <w:lang w:val="en-US"/>
@@ -3581,16 +3520,16 @@
               <w:jc w:val="center"/>
               <w:rPr>
                 <w:rFonts w:ascii="Arial" w:hAnsi="Arial" w:cs="Arial"/>
-                <w:color w:val="auto"/>
-                <w:sz w:val="18"/>
-                <w:szCs w:val="18"/>
-                <w:lang w:val="en-US"/>
-              </w:rPr>
-            </w:pPr>
-            <w:r>
-              <w:rPr>
-                <w:rFonts w:cs="Arial" w:ascii="Arial" w:hAnsi="Arial"/>
-                <w:color w:val="auto"/>
+                <w:color w:val="0000FF"/>
+                <w:sz w:val="18"/>
+                <w:szCs w:val="18"/>
+                <w:lang w:val="en-US"/>
+              </w:rPr>
+            </w:pPr>
+            <w:r>
+              <w:rPr>
+                <w:rFonts w:cs="Arial" w:ascii="Arial" w:hAnsi="Arial"/>
+                <w:color w:val="0000FF"/>
                 <w:sz w:val="18"/>
                 <w:szCs w:val="18"/>
                 <w:lang w:val="en-US"/>
@@ -3710,7 +3649,7 @@
               <w:jc w:val="center"/>
               <w:rPr>
                 <w:rFonts w:ascii="Arial" w:hAnsi="Arial" w:cs="Arial"/>
-                <w:color w:val="CE181E"/>
+                <w:color w:val="0000FF"/>
                 <w:kern w:val="2"/>
                 <w:sz w:val="18"/>
                 <w:szCs w:val="18"/>
@@ -3720,7 +3659,7 @@
             <w:r>
               <w:rPr>
                 <w:rFonts w:cs="Arial" w:ascii="Arial" w:hAnsi="Arial"/>
-                <w:color w:val="CE181E"/>
+                <w:color w:val="0000FF"/>
                 <w:kern w:val="2"/>
                 <w:sz w:val="18"/>
                 <w:szCs w:val="18"/>
@@ -3751,16 +3690,16 @@
               <w:jc w:val="center"/>
               <w:rPr>
                 <w:rFonts w:ascii="Arial" w:hAnsi="Arial" w:cs="Arial"/>
-                <w:color w:val="000000"/>
-                <w:sz w:val="18"/>
-                <w:szCs w:val="18"/>
-                <w:lang w:val="en-US"/>
-              </w:rPr>
-            </w:pPr>
-            <w:r>
-              <w:rPr>
-                <w:rFonts w:cs="Arial" w:ascii="Arial" w:hAnsi="Arial"/>
-                <w:color w:val="000000"/>
+                <w:color w:val="0000FF"/>
+                <w:sz w:val="18"/>
+                <w:szCs w:val="18"/>
+                <w:lang w:val="en-US"/>
+              </w:rPr>
+            </w:pPr>
+            <w:r>
+              <w:rPr>
+                <w:rFonts w:cs="Arial" w:ascii="Arial" w:hAnsi="Arial"/>
+                <w:color w:val="0000FF"/>
                 <w:sz w:val="18"/>
                 <w:szCs w:val="18"/>
                 <w:lang w:val="en-US"/>
@@ -3789,16 +3728,16 @@
               <w:jc w:val="center"/>
               <w:rPr>
                 <w:rFonts w:ascii="Arial" w:hAnsi="Arial" w:cs="Arial"/>
-                <w:color w:val="000000"/>
-                <w:sz w:val="18"/>
-                <w:szCs w:val="18"/>
-                <w:lang w:val="en-US"/>
-              </w:rPr>
-            </w:pPr>
-            <w:r>
-              <w:rPr>
-                <w:rFonts w:cs="Arial" w:ascii="Arial" w:hAnsi="Arial"/>
-                <w:color w:val="000000"/>
+                <w:color w:val="0000FF"/>
+                <w:sz w:val="18"/>
+                <w:szCs w:val="18"/>
+                <w:lang w:val="en-US"/>
+              </w:rPr>
+            </w:pPr>
+            <w:r>
+              <w:rPr>
+                <w:rFonts w:cs="Arial" w:ascii="Arial" w:hAnsi="Arial"/>
+                <w:color w:val="0000FF"/>
                 <w:sz w:val="18"/>
                 <w:szCs w:val="18"/>
                 <w:lang w:val="en-US"/>
@@ -3827,16 +3766,16 @@
               <w:jc w:val="center"/>
               <w:rPr>
                 <w:rFonts w:ascii="Arial" w:hAnsi="Arial" w:cs="Arial"/>
-                <w:color w:val="auto"/>
-                <w:sz w:val="18"/>
-                <w:szCs w:val="18"/>
-                <w:lang w:val="en-US"/>
-              </w:rPr>
-            </w:pPr>
-            <w:r>
-              <w:rPr>
-                <w:rFonts w:cs="Arial" w:ascii="Arial" w:hAnsi="Arial"/>
-                <w:color w:val="auto"/>
+                <w:color w:val="0000FF"/>
+                <w:sz w:val="18"/>
+                <w:szCs w:val="18"/>
+                <w:lang w:val="en-US"/>
+              </w:rPr>
+            </w:pPr>
+            <w:r>
+              <w:rPr>
+                <w:rFonts w:cs="Arial" w:ascii="Arial" w:hAnsi="Arial"/>
+                <w:color w:val="0000FF"/>
                 <w:sz w:val="18"/>
                 <w:szCs w:val="18"/>
                 <w:lang w:val="en-US"/>
@@ -3948,16 +3887,16 @@
               <w:jc w:val="center"/>
               <w:rPr>
                 <w:rFonts w:ascii="Arial" w:hAnsi="Arial" w:cs="Arial"/>
-                <w:color w:val="CE181E"/>
-                <w:sz w:val="18"/>
-                <w:szCs w:val="18"/>
-                <w:lang w:val="en-US"/>
-              </w:rPr>
-            </w:pPr>
-            <w:r>
-              <w:rPr>
-                <w:rFonts w:cs="Arial" w:ascii="Arial" w:hAnsi="Arial"/>
-                <w:color w:val="CE181E"/>
+                <w:color w:val="0000FF"/>
+                <w:sz w:val="18"/>
+                <w:szCs w:val="18"/>
+                <w:lang w:val="en-US"/>
+              </w:rPr>
+            </w:pPr>
+            <w:r>
+              <w:rPr>
+                <w:rFonts w:cs="Arial" w:ascii="Arial" w:hAnsi="Arial"/>
+                <w:color w:val="0000FF"/>
                 <w:sz w:val="18"/>
                 <w:szCs w:val="18"/>
                 <w:lang w:val="en-US"/>
@@ -3988,16 +3927,16 @@
               <w:jc w:val="center"/>
               <w:rPr>
                 <w:rFonts w:ascii="Arial" w:hAnsi="Arial" w:cs="Arial"/>
-                <w:color w:val="000000"/>
-                <w:sz w:val="18"/>
-                <w:szCs w:val="18"/>
-                <w:lang w:val="en-US"/>
-              </w:rPr>
-            </w:pPr>
-            <w:r>
-              <w:rPr>
-                <w:rFonts w:cs="Arial" w:ascii="Arial" w:hAnsi="Arial"/>
-                <w:color w:val="000000"/>
+                <w:color w:val="0000FF"/>
+                <w:sz w:val="18"/>
+                <w:szCs w:val="18"/>
+                <w:lang w:val="en-US"/>
+              </w:rPr>
+            </w:pPr>
+            <w:r>
+              <w:rPr>
+                <w:rFonts w:cs="Arial" w:ascii="Arial" w:hAnsi="Arial"/>
+                <w:color w:val="0000FF"/>
                 <w:sz w:val="18"/>
                 <w:szCs w:val="18"/>
                 <w:lang w:val="en-US"/>
@@ -4027,16 +3966,16 @@
               <w:jc w:val="center"/>
               <w:rPr>
                 <w:rFonts w:ascii="Arial" w:hAnsi="Arial" w:cs="Arial"/>
-                <w:color w:val="000000"/>
-                <w:sz w:val="18"/>
-                <w:szCs w:val="18"/>
-                <w:lang w:val="en-US"/>
-              </w:rPr>
-            </w:pPr>
-            <w:r>
-              <w:rPr>
-                <w:rFonts w:cs="Arial" w:ascii="Arial" w:hAnsi="Arial"/>
-                <w:color w:val="000000"/>
+                <w:color w:val="0000FF"/>
+                <w:sz w:val="18"/>
+                <w:szCs w:val="18"/>
+                <w:lang w:val="en-US"/>
+              </w:rPr>
+            </w:pPr>
+            <w:r>
+              <w:rPr>
+                <w:rFonts w:cs="Arial" w:ascii="Arial" w:hAnsi="Arial"/>
+                <w:color w:val="0000FF"/>
                 <w:sz w:val="18"/>
                 <w:szCs w:val="18"/>
                 <w:lang w:val="en-US"/>
@@ -4066,16 +4005,16 @@
               <w:jc w:val="center"/>
               <w:rPr>
                 <w:rFonts w:ascii="Arial" w:hAnsi="Arial" w:cs="Arial"/>
-                <w:color w:val="auto"/>
-                <w:sz w:val="18"/>
-                <w:szCs w:val="18"/>
-                <w:lang w:val="en-US"/>
-              </w:rPr>
-            </w:pPr>
-            <w:r>
-              <w:rPr>
-                <w:rFonts w:cs="Arial" w:ascii="Arial" w:hAnsi="Arial"/>
-                <w:color w:val="auto"/>
+                <w:color w:val="0000FF"/>
+                <w:sz w:val="18"/>
+                <w:szCs w:val="18"/>
+                <w:lang w:val="en-US"/>
+              </w:rPr>
+            </w:pPr>
+            <w:r>
+              <w:rPr>
+                <w:rFonts w:cs="Arial" w:ascii="Arial" w:hAnsi="Arial"/>
+                <w:color w:val="0000FF"/>
                 <w:sz w:val="18"/>
                 <w:szCs w:val="18"/>
                 <w:lang w:val="en-US"/>
@@ -4191,7 +4130,7 @@
               <w:jc w:val="center"/>
               <w:rPr>
                 <w:rFonts w:ascii="Arial" w:hAnsi="Arial" w:cs="Arial"/>
-                <w:color w:val="CE181E"/>
+                <w:color w:val="0000FF"/>
                 <w:sz w:val="18"/>
                 <w:szCs w:val="18"/>
                 <w:lang w:val="en-US" w:eastAsia="en-US"/>
@@ -4200,7 +4139,7 @@
             <w:r>
               <w:rPr>
                 <w:rFonts w:cs="Arial" w:ascii="Arial" w:hAnsi="Arial"/>
-                <w:color w:val="CE181E"/>
+                <w:color w:val="0000FF"/>
                 <w:sz w:val="18"/>
                 <w:szCs w:val="18"/>
                 <w:lang w:val="en-US" w:eastAsia="en-US"/>
@@ -4230,16 +4169,16 @@
               <w:jc w:val="center"/>
               <w:rPr>
                 <w:rFonts w:ascii="Arial" w:hAnsi="Arial" w:cs="Arial"/>
-                <w:color w:val="000000"/>
-                <w:sz w:val="18"/>
-                <w:szCs w:val="18"/>
-                <w:lang w:val="en-US"/>
-              </w:rPr>
-            </w:pPr>
-            <w:r>
-              <w:rPr>
-                <w:rFonts w:cs="Arial" w:ascii="Arial" w:hAnsi="Arial"/>
-                <w:color w:val="000000"/>
+                <w:color w:val="0000FF"/>
+                <w:sz w:val="18"/>
+                <w:szCs w:val="18"/>
+                <w:lang w:val="en-US"/>
+              </w:rPr>
+            </w:pPr>
+            <w:r>
+              <w:rPr>
+                <w:rFonts w:cs="Arial" w:ascii="Arial" w:hAnsi="Arial"/>
+                <w:color w:val="0000FF"/>
                 <w:sz w:val="18"/>
                 <w:szCs w:val="18"/>
                 <w:lang w:val="en-US"/>
@@ -4268,16 +4207,16 @@
               <w:jc w:val="center"/>
               <w:rPr>
                 <w:rFonts w:ascii="Arial" w:hAnsi="Arial" w:cs="Arial"/>
-                <w:color w:val="000000"/>
-                <w:sz w:val="18"/>
-                <w:szCs w:val="18"/>
-                <w:lang w:val="en-US"/>
-              </w:rPr>
-            </w:pPr>
-            <w:r>
-              <w:rPr>
-                <w:rFonts w:cs="Arial" w:ascii="Arial" w:hAnsi="Arial"/>
-                <w:color w:val="000000"/>
+                <w:color w:val="0000FF"/>
+                <w:sz w:val="18"/>
+                <w:szCs w:val="18"/>
+                <w:lang w:val="en-US"/>
+              </w:rPr>
+            </w:pPr>
+            <w:r>
+              <w:rPr>
+                <w:rFonts w:cs="Arial" w:ascii="Arial" w:hAnsi="Arial"/>
+                <w:color w:val="0000FF"/>
                 <w:sz w:val="18"/>
                 <w:szCs w:val="18"/>
                 <w:lang w:val="en-US"/>
@@ -4307,16 +4246,16 @@
               <w:jc w:val="center"/>
               <w:rPr>
                 <w:rFonts w:ascii="Arial" w:hAnsi="Arial" w:cs="Arial"/>
-                <w:color w:val="auto"/>
-                <w:sz w:val="18"/>
-                <w:szCs w:val="18"/>
-                <w:lang w:val="en-US"/>
-              </w:rPr>
-            </w:pPr>
-            <w:r>
-              <w:rPr>
-                <w:rFonts w:cs="Arial" w:ascii="Arial" w:hAnsi="Arial"/>
-                <w:color w:val="auto"/>
+                <w:color w:val="0000FF"/>
+                <w:sz w:val="18"/>
+                <w:szCs w:val="18"/>
+                <w:lang w:val="en-US"/>
+              </w:rPr>
+            </w:pPr>
+            <w:r>
+              <w:rPr>
+                <w:rFonts w:cs="Arial" w:ascii="Arial" w:hAnsi="Arial"/>
+                <w:color w:val="0000FF"/>
                 <w:sz w:val="18"/>
                 <w:szCs w:val="18"/>
                 <w:lang w:val="en-US"/>
@@ -4432,7 +4371,7 @@
               <w:jc w:val="center"/>
               <w:rPr>
                 <w:rFonts w:ascii="Arial" w:hAnsi="Arial" w:cs="Arial"/>
-                <w:color w:val="000000"/>
+                <w:color w:val="0000FF"/>
                 <w:sz w:val="18"/>
                 <w:szCs w:val="18"/>
                 <w:lang w:val="en-US" w:eastAsia="en-US"/>
@@ -4441,7 +4380,7 @@
             <w:r>
               <w:rPr>
                 <w:rFonts w:cs="Arial" w:ascii="Arial" w:hAnsi="Arial"/>
-                <w:color w:val="000000"/>
+                <w:color w:val="0000FF"/>
                 <w:sz w:val="18"/>
                 <w:szCs w:val="18"/>
                 <w:lang w:val="en-US" w:eastAsia="en-US"/>
@@ -4471,16 +4410,16 @@
               <w:jc w:val="center"/>
               <w:rPr>
                 <w:rFonts w:ascii="Arial" w:hAnsi="Arial" w:cs="Arial"/>
-                <w:color w:val="000000"/>
-                <w:sz w:val="18"/>
-                <w:szCs w:val="18"/>
-                <w:lang w:val="en-US"/>
-              </w:rPr>
-            </w:pPr>
-            <w:r>
-              <w:rPr>
-                <w:rFonts w:cs="Arial" w:ascii="Arial" w:hAnsi="Arial"/>
-                <w:color w:val="000000"/>
+                <w:color w:val="0000FF"/>
+                <w:sz w:val="18"/>
+                <w:szCs w:val="18"/>
+                <w:lang w:val="en-US"/>
+              </w:rPr>
+            </w:pPr>
+            <w:r>
+              <w:rPr>
+                <w:rFonts w:cs="Arial" w:ascii="Arial" w:hAnsi="Arial"/>
+                <w:color w:val="0000FF"/>
                 <w:sz w:val="18"/>
                 <w:szCs w:val="18"/>
                 <w:lang w:val="en-US"/>
@@ -4510,16 +4449,16 @@
               <w:jc w:val="center"/>
               <w:rPr>
                 <w:rFonts w:ascii="Arial" w:hAnsi="Arial" w:cs="Arial"/>
-                <w:color w:val="000000"/>
-                <w:sz w:val="18"/>
-                <w:szCs w:val="18"/>
-                <w:lang w:val="en-US"/>
-              </w:rPr>
-            </w:pPr>
-            <w:r>
-              <w:rPr>
-                <w:rFonts w:cs="Arial" w:ascii="Arial" w:hAnsi="Arial"/>
-                <w:color w:val="000000"/>
+                <w:color w:val="0000FF"/>
+                <w:sz w:val="18"/>
+                <w:szCs w:val="18"/>
+                <w:lang w:val="en-US"/>
+              </w:rPr>
+            </w:pPr>
+            <w:r>
+              <w:rPr>
+                <w:rFonts w:cs="Arial" w:ascii="Arial" w:hAnsi="Arial"/>
+                <w:color w:val="0000FF"/>
                 <w:sz w:val="18"/>
                 <w:szCs w:val="18"/>
                 <w:lang w:val="en-US"/>
@@ -4549,16 +4488,16 @@
               <w:jc w:val="center"/>
               <w:rPr>
                 <w:rFonts w:ascii="Arial" w:hAnsi="Arial" w:cs="Arial"/>
-                <w:color w:val="auto"/>
-                <w:sz w:val="18"/>
-                <w:szCs w:val="18"/>
-                <w:lang w:val="en-US"/>
-              </w:rPr>
-            </w:pPr>
-            <w:r>
-              <w:rPr>
-                <w:rFonts w:cs="Arial" w:ascii="Arial" w:hAnsi="Arial"/>
-                <w:color w:val="auto"/>
+                <w:color w:val="0000FF"/>
+                <w:sz w:val="18"/>
+                <w:szCs w:val="18"/>
+                <w:lang w:val="en-US"/>
+              </w:rPr>
+            </w:pPr>
+            <w:r>
+              <w:rPr>
+                <w:rFonts w:cs="Arial" w:ascii="Arial" w:hAnsi="Arial"/>
+                <w:color w:val="0000FF"/>
                 <w:sz w:val="18"/>
                 <w:szCs w:val="18"/>
                 <w:lang w:val="en-US"/>
@@ -4674,7 +4613,7 @@
               <w:jc w:val="center"/>
               <w:rPr>
                 <w:rFonts w:ascii="Arial" w:hAnsi="Arial" w:cs="Arial"/>
-                <w:color w:val="000000"/>
+                <w:color w:val="0000FF"/>
                 <w:sz w:val="18"/>
                 <w:szCs w:val="18"/>
                 <w:lang w:val="en-US" w:eastAsia="en-US"/>
@@ -4683,7 +4622,7 @@
             <w:r>
               <w:rPr>
                 <w:rFonts w:cs="Arial" w:ascii="Arial" w:hAnsi="Arial"/>
-                <w:color w:val="000000"/>
+                <w:color w:val="0000FF"/>
                 <w:sz w:val="18"/>
                 <w:szCs w:val="18"/>
                 <w:lang w:val="en-US" w:eastAsia="en-US"/>
@@ -4713,16 +4652,16 @@
               <w:jc w:val="center"/>
               <w:rPr>
                 <w:rFonts w:ascii="Arial" w:hAnsi="Arial" w:cs="Arial"/>
-                <w:color w:val="000000"/>
-                <w:sz w:val="18"/>
-                <w:szCs w:val="18"/>
-                <w:lang w:val="en-US"/>
-              </w:rPr>
-            </w:pPr>
-            <w:r>
-              <w:rPr>
-                <w:rFonts w:cs="Arial" w:ascii="Arial" w:hAnsi="Arial"/>
-                <w:color w:val="000000"/>
+                <w:color w:val="0000FF"/>
+                <w:sz w:val="18"/>
+                <w:szCs w:val="18"/>
+                <w:lang w:val="en-US"/>
+              </w:rPr>
+            </w:pPr>
+            <w:r>
+              <w:rPr>
+                <w:rFonts w:cs="Arial" w:ascii="Arial" w:hAnsi="Arial"/>
+                <w:color w:val="0000FF"/>
                 <w:sz w:val="18"/>
                 <w:szCs w:val="18"/>
                 <w:lang w:val="en-US"/>
@@ -4752,16 +4691,16 @@
               <w:jc w:val="center"/>
               <w:rPr>
                 <w:rFonts w:ascii="Arial" w:hAnsi="Arial" w:cs="Arial"/>
-                <w:color w:val="000000"/>
-                <w:sz w:val="18"/>
-                <w:szCs w:val="18"/>
-                <w:lang w:val="en-US"/>
-              </w:rPr>
-            </w:pPr>
-            <w:r>
-              <w:rPr>
-                <w:rFonts w:cs="Arial" w:ascii="Arial" w:hAnsi="Arial"/>
-                <w:color w:val="000000"/>
+                <w:color w:val="0000FF"/>
+                <w:sz w:val="18"/>
+                <w:szCs w:val="18"/>
+                <w:lang w:val="en-US"/>
+              </w:rPr>
+            </w:pPr>
+            <w:r>
+              <w:rPr>
+                <w:rFonts w:cs="Arial" w:ascii="Arial" w:hAnsi="Arial"/>
+                <w:color w:val="0000FF"/>
                 <w:sz w:val="18"/>
                 <w:szCs w:val="18"/>
                 <w:lang w:val="en-US"/>
@@ -4791,16 +4730,16 @@
               <w:jc w:val="center"/>
               <w:rPr>
                 <w:rFonts w:ascii="Arial" w:hAnsi="Arial" w:cs="Arial"/>
-                <w:color w:val="auto"/>
-                <w:sz w:val="18"/>
-                <w:szCs w:val="18"/>
-                <w:lang w:val="en-US"/>
-              </w:rPr>
-            </w:pPr>
-            <w:r>
-              <w:rPr>
-                <w:rFonts w:cs="Arial" w:ascii="Arial" w:hAnsi="Arial"/>
-                <w:color w:val="auto"/>
+                <w:color w:val="0000FF"/>
+                <w:sz w:val="18"/>
+                <w:szCs w:val="18"/>
+                <w:lang w:val="en-US"/>
+              </w:rPr>
+            </w:pPr>
+            <w:r>
+              <w:rPr>
+                <w:rFonts w:cs="Arial" w:ascii="Arial" w:hAnsi="Arial"/>
+                <w:color w:val="0000FF"/>
                 <w:sz w:val="18"/>
                 <w:szCs w:val="18"/>
                 <w:lang w:val="en-US"/>
@@ -6444,7 +6383,27 @@
       </w:pPr>
       <w:r>
         <w:rPr/>
-        <w:t>Professional experience, other Environmental Noise, in the last 8 years:</w:t>
+        <w:t xml:space="preserve">Professional experience, other </w:t>
+      </w:r>
+      <w:r>
+        <w:rPr>
+          <w:color w:val="0000FF"/>
+        </w:rPr>
+        <w:t>Environmental Noise</w:t>
+      </w:r>
+      <w:r>
+        <w:rPr/>
+        <w:t xml:space="preserve">, in the last </w:t>
+      </w:r>
+      <w:r>
+        <w:rPr>
+          <w:color w:val="0000FF"/>
+        </w:rPr>
+        <w:t>10</w:t>
+      </w:r>
+      <w:r>
+        <w:rPr/>
+        <w:t xml:space="preserve"> years:</w:t>
       </w:r>
     </w:p>
     <w:p>
@@ -6654,6 +6613,7 @@
                 <w:color w:val="000000"/>
                 <w:sz w:val="18"/>
                 <w:szCs w:val="18"/>
+                <w:lang w:val="en-US"/>
               </w:rPr>
             </w:pPr>
             <w:r>
@@ -6731,6 +6691,9 @@
             <w:pPr>
               <w:pStyle w:val="Normaltableau"/>
               <w:widowControl w:val="false"/>
+              <w:tabs>
+                <w:tab w:val="clear" w:pos="363"/>
+              </w:tabs>
               <w:suppressAutoHyphens w:val="false"/>
               <w:spacing w:before="0" w:after="0"/>
               <w:contextualSpacing/>
@@ -6785,16 +6748,16 @@
               <w:jc w:val="center"/>
               <w:rPr>
                 <w:rFonts w:ascii="Arial" w:hAnsi="Arial" w:cs="Arial"/>
-                <w:color w:val="CE181E"/>
-                <w:sz w:val="18"/>
-                <w:szCs w:val="18"/>
-                <w:lang w:val="en-US"/>
-              </w:rPr>
-            </w:pPr>
-            <w:r>
-              <w:rPr>
-                <w:rFonts w:cs="Arial" w:ascii="Arial" w:hAnsi="Arial"/>
-                <w:color w:val="CE181E"/>
+                <w:color w:val="0000FF"/>
+                <w:sz w:val="18"/>
+                <w:szCs w:val="18"/>
+                <w:lang w:val="en-US"/>
+              </w:rPr>
+            </w:pPr>
+            <w:r>
+              <w:rPr>
+                <w:rFonts w:cs="Arial" w:ascii="Arial" w:hAnsi="Arial"/>
+                <w:color w:val="0000FF"/>
                 <w:sz w:val="18"/>
                 <w:szCs w:val="18"/>
                 <w:lang w:val="en-US"/>
@@ -6825,16 +6788,16 @@
               <w:jc w:val="center"/>
               <w:rPr>
                 <w:rFonts w:ascii="Arial" w:hAnsi="Arial" w:cs="Arial"/>
-                <w:color w:val="CE181E"/>
-                <w:sz w:val="18"/>
-                <w:szCs w:val="18"/>
-                <w:lang w:val="en-US"/>
-              </w:rPr>
-            </w:pPr>
-            <w:r>
-              <w:rPr>
-                <w:rFonts w:cs="Arial" w:ascii="Arial" w:hAnsi="Arial"/>
-                <w:color w:val="CE181E"/>
+                <w:color w:val="0000FF"/>
+                <w:sz w:val="18"/>
+                <w:szCs w:val="18"/>
+                <w:lang w:val="en-US"/>
+              </w:rPr>
+            </w:pPr>
+            <w:r>
+              <w:rPr>
+                <w:rFonts w:cs="Arial" w:ascii="Arial" w:hAnsi="Arial"/>
+                <w:color w:val="0000FF"/>
                 <w:sz w:val="18"/>
                 <w:szCs w:val="18"/>
                 <w:lang w:val="en-US"/>
@@ -6844,7 +6807,7 @@
             <w:r>
               <w:rPr>
                 <w:rFonts w:cs="Arial" w:ascii="Arial" w:hAnsi="Arial"/>
-                <w:color w:val="CE181E"/>
+                <w:color w:val="0000FF"/>
                 <w:sz w:val="18"/>
                 <w:szCs w:val="18"/>
                 <w:lang w:val="en-US"/>
@@ -6854,7 +6817,7 @@
             <w:r>
               <w:rPr>
                 <w:rFonts w:cs="Arial" w:ascii="Arial" w:hAnsi="Arial"/>
-                <w:color w:val="CE181E"/>
+                <w:color w:val="0000FF"/>
                 <w:sz w:val="18"/>
                 <w:szCs w:val="18"/>
                 <w:lang w:val="en-US"/>
@@ -6864,7 +6827,7 @@
             <w:r>
               <w:rPr>
                 <w:rFonts w:cs="Arial" w:ascii="Arial" w:hAnsi="Arial"/>
-                <w:color w:val="CE181E"/>
+                <w:color w:val="0000FF"/>
                 <w:sz w:val="18"/>
                 <w:szCs w:val="18"/>
                 <w:lang w:val="en-US"/>
@@ -6883,16 +6846,16 @@
               <w:jc w:val="center"/>
               <w:rPr>
                 <w:rFonts w:ascii="Arial" w:hAnsi="Arial" w:cs="Arial"/>
-                <w:color w:val="CE181E"/>
-                <w:sz w:val="18"/>
-                <w:szCs w:val="18"/>
-                <w:lang w:val="en-US"/>
-              </w:rPr>
-            </w:pPr>
-            <w:r>
-              <w:rPr>
-                <w:rFonts w:cs="Arial" w:ascii="Arial" w:hAnsi="Arial"/>
-                <w:color w:val="CE181E"/>
+                <w:color w:val="0000FF"/>
+                <w:sz w:val="18"/>
+                <w:szCs w:val="18"/>
+                <w:lang w:val="en-US"/>
+              </w:rPr>
+            </w:pPr>
+            <w:r>
+              <w:rPr>
+                <w:rFonts w:cs="Arial" w:ascii="Arial" w:hAnsi="Arial"/>
+                <w:color w:val="0000FF"/>
                 <w:sz w:val="18"/>
                 <w:szCs w:val="18"/>
                 <w:lang w:val="en-US"/>
@@ -6911,16 +6874,16 @@
               <w:jc w:val="center"/>
               <w:rPr>
                 <w:rFonts w:ascii="Arial" w:hAnsi="Arial" w:cs="Arial"/>
-                <w:color w:val="CE181E"/>
-                <w:sz w:val="18"/>
-                <w:szCs w:val="18"/>
-                <w:lang w:val="en-US"/>
-              </w:rPr>
-            </w:pPr>
-            <w:r>
-              <w:rPr>
-                <w:rFonts w:cs="Arial" w:ascii="Arial" w:hAnsi="Arial"/>
-                <w:color w:val="CE181E"/>
+                <w:color w:val="0000FF"/>
+                <w:sz w:val="18"/>
+                <w:szCs w:val="18"/>
+                <w:lang w:val="en-US"/>
+              </w:rPr>
+            </w:pPr>
+            <w:r>
+              <w:rPr>
+                <w:rFonts w:cs="Arial" w:ascii="Arial" w:hAnsi="Arial"/>
+                <w:color w:val="0000FF"/>
                 <w:sz w:val="18"/>
                 <w:szCs w:val="18"/>
                 <w:lang w:val="en-US"/>
@@ -6951,16 +6914,16 @@
               <w:jc w:val="center"/>
               <w:rPr>
                 <w:rFonts w:ascii="Arial" w:hAnsi="Arial" w:cs="Arial"/>
-                <w:color w:val="CE181E"/>
-                <w:sz w:val="18"/>
-                <w:szCs w:val="18"/>
-                <w:lang w:val="en-US"/>
-              </w:rPr>
-            </w:pPr>
-            <w:r>
-              <w:rPr>
-                <w:rFonts w:cs="Arial" w:ascii="Arial" w:hAnsi="Arial"/>
-                <w:color w:val="CE181E"/>
+                <w:color w:val="0000FF"/>
+                <w:sz w:val="18"/>
+                <w:szCs w:val="18"/>
+                <w:lang w:val="en-US"/>
+              </w:rPr>
+            </w:pPr>
+            <w:r>
+              <w:rPr>
+                <w:rFonts w:cs="Arial" w:ascii="Arial" w:hAnsi="Arial"/>
+                <w:color w:val="0000FF"/>
                 <w:sz w:val="18"/>
                 <w:szCs w:val="18"/>
                 <w:lang w:val="en-US"/>
@@ -6970,7 +6933,7 @@
             <w:r>
               <w:rPr>
                 <w:rFonts w:cs="Arial" w:ascii="Arial" w:hAnsi="Arial"/>
-                <w:color w:val="CE181E"/>
+                <w:color w:val="0000FF"/>
                 <w:sz w:val="18"/>
                 <w:szCs w:val="18"/>
                 <w:lang w:val="en-US"/>
@@ -6980,7 +6943,7 @@
             <w:r>
               <w:rPr>
                 <w:rFonts w:cs="Arial" w:ascii="Arial" w:hAnsi="Arial"/>
-                <w:color w:val="CE181E"/>
+                <w:color w:val="0000FF"/>
                 <w:sz w:val="18"/>
                 <w:szCs w:val="18"/>
                 <w:lang w:val="en-US"/>
@@ -6990,7 +6953,7 @@
             <w:r>
               <w:rPr>
                 <w:rFonts w:cs="Arial" w:ascii="Arial" w:hAnsi="Arial"/>
-                <w:color w:val="CE181E"/>
+                <w:color w:val="0000FF"/>
                 <w:sz w:val="18"/>
                 <w:szCs w:val="18"/>
                 <w:lang w:val="en-US"/>
@@ -7144,7 +7107,7 @@
               <w:jc w:val="center"/>
               <w:rPr>
                 <w:rFonts w:ascii="Arial" w:hAnsi="Arial" w:cs="Arial"/>
-                <w:color w:val="CE181E"/>
+                <w:color w:val="0000FF"/>
                 <w:sz w:val="18"/>
                 <w:szCs w:val="18"/>
                 <w:lang w:val="en-US" w:eastAsia="en-US"/>
@@ -7153,7 +7116,7 @@
             <w:r>
               <w:rPr>
                 <w:rFonts w:cs="Arial" w:ascii="Arial" w:hAnsi="Arial"/>
-                <w:color w:val="CE181E"/>
+                <w:color w:val="0000FF"/>
                 <w:sz w:val="18"/>
                 <w:szCs w:val="18"/>
                 <w:lang w:val="en-US" w:eastAsia="en-US"/>
@@ -7184,16 +7147,16 @@
               <w:jc w:val="center"/>
               <w:rPr>
                 <w:rFonts w:ascii="Arial" w:hAnsi="Arial" w:cs="Arial"/>
-                <w:color w:val="000000"/>
-                <w:sz w:val="18"/>
-                <w:szCs w:val="18"/>
-                <w:lang w:val="en-US"/>
-              </w:rPr>
-            </w:pPr>
-            <w:r>
-              <w:rPr>
-                <w:rFonts w:cs="Arial" w:ascii="Arial" w:hAnsi="Arial"/>
-                <w:color w:val="000000"/>
+                <w:color w:val="0000FF"/>
+                <w:sz w:val="18"/>
+                <w:szCs w:val="18"/>
+                <w:lang w:val="en-US"/>
+              </w:rPr>
+            </w:pPr>
+            <w:r>
+              <w:rPr>
+                <w:rFonts w:cs="Arial" w:ascii="Arial" w:hAnsi="Arial"/>
+                <w:color w:val="0000FF"/>
                 <w:sz w:val="18"/>
                 <w:szCs w:val="18"/>
                 <w:lang w:val="en-US"/>
@@ -7223,16 +7186,16 @@
               <w:jc w:val="center"/>
               <w:rPr>
                 <w:rFonts w:ascii="Arial" w:hAnsi="Arial" w:cs="Arial"/>
-                <w:color w:val="000000"/>
-                <w:sz w:val="18"/>
-                <w:szCs w:val="18"/>
-                <w:lang w:val="en-US"/>
-              </w:rPr>
-            </w:pPr>
-            <w:r>
-              <w:rPr>
-                <w:rFonts w:cs="Arial" w:ascii="Arial" w:hAnsi="Arial"/>
-                <w:color w:val="000000"/>
+                <w:color w:val="0000FF"/>
+                <w:sz w:val="18"/>
+                <w:szCs w:val="18"/>
+                <w:lang w:val="en-US"/>
+              </w:rPr>
+            </w:pPr>
+            <w:r>
+              <w:rPr>
+                <w:rFonts w:cs="Arial" w:ascii="Arial" w:hAnsi="Arial"/>
+                <w:color w:val="0000FF"/>
                 <w:sz w:val="18"/>
                 <w:szCs w:val="18"/>
                 <w:lang w:val="en-US"/>
@@ -7391,7 +7354,7 @@
               <w:jc w:val="center"/>
               <w:rPr>
                 <w:rFonts w:ascii="Arial" w:hAnsi="Arial" w:cs="Arial"/>
-                <w:color w:val="CE181E"/>
+                <w:color w:val="0000FF"/>
                 <w:kern w:val="2"/>
                 <w:sz w:val="18"/>
                 <w:szCs w:val="18"/>
@@ -7401,7 +7364,7 @@
             <w:r>
               <w:rPr>
                 <w:rFonts w:cs="Arial" w:ascii="Arial" w:hAnsi="Arial"/>
-                <w:color w:val="CE181E"/>
+                <w:color w:val="0000FF"/>
                 <w:kern w:val="2"/>
                 <w:sz w:val="18"/>
                 <w:szCs w:val="18"/>
@@ -7432,16 +7395,16 @@
               <w:jc w:val="center"/>
               <w:rPr>
                 <w:rFonts w:ascii="Arial" w:hAnsi="Arial" w:cs="Arial"/>
-                <w:color w:val="000000"/>
-                <w:sz w:val="18"/>
-                <w:szCs w:val="18"/>
-                <w:lang w:val="en-US"/>
-              </w:rPr>
-            </w:pPr>
-            <w:r>
-              <w:rPr>
-                <w:rFonts w:cs="Arial" w:ascii="Arial" w:hAnsi="Arial"/>
-                <w:color w:val="000000"/>
+                <w:color w:val="0000FF"/>
+                <w:sz w:val="18"/>
+                <w:szCs w:val="18"/>
+                <w:lang w:val="en-US"/>
+              </w:rPr>
+            </w:pPr>
+            <w:r>
+              <w:rPr>
+                <w:rFonts w:cs="Arial" w:ascii="Arial" w:hAnsi="Arial"/>
+                <w:color w:val="0000FF"/>
                 <w:sz w:val="18"/>
                 <w:szCs w:val="18"/>
                 <w:lang w:val="en-US"/>
@@ -7470,16 +7433,16 @@
               <w:jc w:val="center"/>
               <w:rPr>
                 <w:rFonts w:ascii="Arial" w:hAnsi="Arial" w:cs="Arial"/>
-                <w:color w:val="000000"/>
-                <w:sz w:val="18"/>
-                <w:szCs w:val="18"/>
-                <w:lang w:val="en-US"/>
-              </w:rPr>
-            </w:pPr>
-            <w:r>
-              <w:rPr>
-                <w:rFonts w:cs="Arial" w:ascii="Arial" w:hAnsi="Arial"/>
-                <w:color w:val="000000"/>
+                <w:color w:val="0000FF"/>
+                <w:sz w:val="18"/>
+                <w:szCs w:val="18"/>
+                <w:lang w:val="en-US"/>
+              </w:rPr>
+            </w:pPr>
+            <w:r>
+              <w:rPr>
+                <w:rFonts w:cs="Arial" w:ascii="Arial" w:hAnsi="Arial"/>
+                <w:color w:val="0000FF"/>
                 <w:sz w:val="18"/>
                 <w:szCs w:val="18"/>
                 <w:lang w:val="en-US"/>
@@ -7629,16 +7592,16 @@
               <w:jc w:val="center"/>
               <w:rPr>
                 <w:rFonts w:ascii="Arial" w:hAnsi="Arial" w:cs="Arial"/>
-                <w:color w:val="CE181E"/>
-                <w:sz w:val="18"/>
-                <w:szCs w:val="18"/>
-                <w:lang w:val="en-US"/>
-              </w:rPr>
-            </w:pPr>
-            <w:r>
-              <w:rPr>
-                <w:rFonts w:cs="Arial" w:ascii="Arial" w:hAnsi="Arial"/>
-                <w:color w:val="CE181E"/>
+                <w:color w:val="0000FF"/>
+                <w:sz w:val="18"/>
+                <w:szCs w:val="18"/>
+                <w:lang w:val="en-US"/>
+              </w:rPr>
+            </w:pPr>
+            <w:r>
+              <w:rPr>
+                <w:rFonts w:cs="Arial" w:ascii="Arial" w:hAnsi="Arial"/>
+                <w:color w:val="0000FF"/>
                 <w:sz w:val="18"/>
                 <w:szCs w:val="18"/>
                 <w:lang w:val="en-US"/>
@@ -7669,16 +7632,16 @@
               <w:jc w:val="center"/>
               <w:rPr>
                 <w:rFonts w:ascii="Arial" w:hAnsi="Arial" w:cs="Arial"/>
-                <w:color w:val="000000"/>
-                <w:sz w:val="18"/>
-                <w:szCs w:val="18"/>
-                <w:lang w:val="en-US"/>
-              </w:rPr>
-            </w:pPr>
-            <w:r>
-              <w:rPr>
-                <w:rFonts w:cs="Arial" w:ascii="Arial" w:hAnsi="Arial"/>
-                <w:color w:val="000000"/>
+                <w:color w:val="0000FF"/>
+                <w:sz w:val="18"/>
+                <w:szCs w:val="18"/>
+                <w:lang w:val="en-US"/>
+              </w:rPr>
+            </w:pPr>
+            <w:r>
+              <w:rPr>
+                <w:rFonts w:cs="Arial" w:ascii="Arial" w:hAnsi="Arial"/>
+                <w:color w:val="0000FF"/>
                 <w:sz w:val="18"/>
                 <w:szCs w:val="18"/>
                 <w:lang w:val="en-US"/>
@@ -7708,16 +7671,16 @@
               <w:jc w:val="center"/>
               <w:rPr>
                 <w:rFonts w:ascii="Arial" w:hAnsi="Arial" w:cs="Arial"/>
-                <w:color w:val="000000"/>
-                <w:sz w:val="18"/>
-                <w:szCs w:val="18"/>
-                <w:lang w:val="en-US"/>
-              </w:rPr>
-            </w:pPr>
-            <w:r>
-              <w:rPr>
-                <w:rFonts w:cs="Arial" w:ascii="Arial" w:hAnsi="Arial"/>
-                <w:color w:val="000000"/>
+                <w:color w:val="0000FF"/>
+                <w:sz w:val="18"/>
+                <w:szCs w:val="18"/>
+                <w:lang w:val="en-US"/>
+              </w:rPr>
+            </w:pPr>
+            <w:r>
+              <w:rPr>
+                <w:rFonts w:cs="Arial" w:ascii="Arial" w:hAnsi="Arial"/>
+                <w:color w:val="0000FF"/>
                 <w:sz w:val="18"/>
                 <w:szCs w:val="18"/>
                 <w:lang w:val="en-US"/>
@@ -7872,7 +7835,7 @@
               <w:jc w:val="center"/>
               <w:rPr>
                 <w:rFonts w:ascii="Arial" w:hAnsi="Arial" w:cs="Arial"/>
-                <w:color w:val="CE181E"/>
+                <w:color w:val="0000FF"/>
                 <w:sz w:val="18"/>
                 <w:szCs w:val="18"/>
                 <w:lang w:val="en-US" w:eastAsia="en-US"/>
@@ -7881,7 +7844,7 @@
             <w:r>
               <w:rPr>
                 <w:rFonts w:cs="Arial" w:ascii="Arial" w:hAnsi="Arial"/>
-                <w:color w:val="CE181E"/>
+                <w:color w:val="0000FF"/>
                 <w:sz w:val="18"/>
                 <w:szCs w:val="18"/>
                 <w:lang w:val="en-US" w:eastAsia="en-US"/>
@@ -7911,16 +7874,16 @@
               <w:jc w:val="center"/>
               <w:rPr>
                 <w:rFonts w:ascii="Arial" w:hAnsi="Arial" w:cs="Arial"/>
-                <w:color w:val="000000"/>
-                <w:sz w:val="18"/>
-                <w:szCs w:val="18"/>
-                <w:lang w:val="en-US"/>
-              </w:rPr>
-            </w:pPr>
-            <w:r>
-              <w:rPr>
-                <w:rFonts w:cs="Arial" w:ascii="Arial" w:hAnsi="Arial"/>
-                <w:color w:val="000000"/>
+                <w:color w:val="0000FF"/>
+                <w:sz w:val="18"/>
+                <w:szCs w:val="18"/>
+                <w:lang w:val="en-US"/>
+              </w:rPr>
+            </w:pPr>
+            <w:r>
+              <w:rPr>
+                <w:rFonts w:cs="Arial" w:ascii="Arial" w:hAnsi="Arial"/>
+                <w:color w:val="0000FF"/>
                 <w:sz w:val="18"/>
                 <w:szCs w:val="18"/>
                 <w:lang w:val="en-US"/>
@@ -7949,16 +7912,16 @@
               <w:jc w:val="center"/>
               <w:rPr>
                 <w:rFonts w:ascii="Arial" w:hAnsi="Arial" w:cs="Arial"/>
-                <w:color w:val="000000"/>
-                <w:sz w:val="18"/>
-                <w:szCs w:val="18"/>
-                <w:lang w:val="en-US"/>
-              </w:rPr>
-            </w:pPr>
-            <w:r>
-              <w:rPr>
-                <w:rFonts w:cs="Arial" w:ascii="Arial" w:hAnsi="Arial"/>
-                <w:color w:val="000000"/>
+                <w:color w:val="0000FF"/>
+                <w:sz w:val="18"/>
+                <w:szCs w:val="18"/>
+                <w:lang w:val="en-US"/>
+              </w:rPr>
+            </w:pPr>
+            <w:r>
+              <w:rPr>
+                <w:rFonts w:cs="Arial" w:ascii="Arial" w:hAnsi="Arial"/>
+                <w:color w:val="0000FF"/>
                 <w:sz w:val="18"/>
                 <w:szCs w:val="18"/>
                 <w:lang w:val="en-US"/>
@@ -8113,7 +8076,7 @@
               <w:jc w:val="center"/>
               <w:rPr>
                 <w:rFonts w:ascii="Arial" w:hAnsi="Arial" w:cs="Arial"/>
-                <w:color w:val="000000"/>
+                <w:color w:val="0000FF"/>
                 <w:sz w:val="18"/>
                 <w:szCs w:val="18"/>
                 <w:lang w:val="en-US" w:eastAsia="en-US"/>
@@ -8122,7 +8085,7 @@
             <w:r>
               <w:rPr>
                 <w:rFonts w:cs="Arial" w:ascii="Arial" w:hAnsi="Arial"/>
-                <w:color w:val="000000"/>
+                <w:color w:val="0000FF"/>
                 <w:sz w:val="18"/>
                 <w:szCs w:val="18"/>
                 <w:lang w:val="en-US" w:eastAsia="en-US"/>
@@ -8152,16 +8115,16 @@
               <w:jc w:val="center"/>
               <w:rPr>
                 <w:rFonts w:ascii="Arial" w:hAnsi="Arial" w:cs="Arial"/>
-                <w:color w:val="000000"/>
-                <w:sz w:val="18"/>
-                <w:szCs w:val="18"/>
-                <w:lang w:val="en-US"/>
-              </w:rPr>
-            </w:pPr>
-            <w:r>
-              <w:rPr>
-                <w:rFonts w:cs="Arial" w:ascii="Arial" w:hAnsi="Arial"/>
-                <w:color w:val="000000"/>
+                <w:color w:val="0000FF"/>
+                <w:sz w:val="18"/>
+                <w:szCs w:val="18"/>
+                <w:lang w:val="en-US"/>
+              </w:rPr>
+            </w:pPr>
+            <w:r>
+              <w:rPr>
+                <w:rFonts w:cs="Arial" w:ascii="Arial" w:hAnsi="Arial"/>
+                <w:color w:val="0000FF"/>
                 <w:sz w:val="18"/>
                 <w:szCs w:val="18"/>
                 <w:lang w:val="en-US"/>
@@ -8191,16 +8154,16 @@
               <w:jc w:val="center"/>
               <w:rPr>
                 <w:rFonts w:ascii="Arial" w:hAnsi="Arial" w:cs="Arial"/>
-                <w:color w:val="000000"/>
-                <w:sz w:val="18"/>
-                <w:szCs w:val="18"/>
-                <w:lang w:val="en-US"/>
-              </w:rPr>
-            </w:pPr>
-            <w:r>
-              <w:rPr>
-                <w:rFonts w:cs="Arial" w:ascii="Arial" w:hAnsi="Arial"/>
-                <w:color w:val="000000"/>
+                <w:color w:val="0000FF"/>
+                <w:sz w:val="18"/>
+                <w:szCs w:val="18"/>
+                <w:lang w:val="en-US"/>
+              </w:rPr>
+            </w:pPr>
+            <w:r>
+              <w:rPr>
+                <w:rFonts w:cs="Arial" w:ascii="Arial" w:hAnsi="Arial"/>
+                <w:color w:val="0000FF"/>
                 <w:sz w:val="18"/>
                 <w:szCs w:val="18"/>
                 <w:lang w:val="en-US"/>
@@ -8355,7 +8318,7 @@
               <w:jc w:val="center"/>
               <w:rPr>
                 <w:rFonts w:ascii="Arial" w:hAnsi="Arial" w:cs="Arial"/>
-                <w:color w:val="000000"/>
+                <w:color w:val="0000FF"/>
                 <w:sz w:val="18"/>
                 <w:szCs w:val="18"/>
                 <w:lang w:val="en-US" w:eastAsia="en-US"/>
@@ -8364,7 +8327,7 @@
             <w:r>
               <w:rPr>
                 <w:rFonts w:cs="Arial" w:ascii="Arial" w:hAnsi="Arial"/>
-                <w:color w:val="000000"/>
+                <w:color w:val="0000FF"/>
                 <w:sz w:val="18"/>
                 <w:szCs w:val="18"/>
                 <w:lang w:val="en-US" w:eastAsia="en-US"/>
@@ -8394,16 +8357,16 @@
               <w:jc w:val="center"/>
               <w:rPr>
                 <w:rFonts w:ascii="Arial" w:hAnsi="Arial" w:cs="Arial"/>
-                <w:color w:val="000000"/>
-                <w:sz w:val="18"/>
-                <w:szCs w:val="18"/>
-                <w:lang w:val="en-US"/>
-              </w:rPr>
-            </w:pPr>
-            <w:r>
-              <w:rPr>
-                <w:rFonts w:cs="Arial" w:ascii="Arial" w:hAnsi="Arial"/>
-                <w:color w:val="000000"/>
+                <w:color w:val="0000FF"/>
+                <w:sz w:val="18"/>
+                <w:szCs w:val="18"/>
+                <w:lang w:val="en-US"/>
+              </w:rPr>
+            </w:pPr>
+            <w:r>
+              <w:rPr>
+                <w:rFonts w:cs="Arial" w:ascii="Arial" w:hAnsi="Arial"/>
+                <w:color w:val="0000FF"/>
                 <w:sz w:val="18"/>
                 <w:szCs w:val="18"/>
                 <w:lang w:val="en-US"/>
@@ -8433,16 +8396,16 @@
               <w:jc w:val="center"/>
               <w:rPr>
                 <w:rFonts w:ascii="Arial" w:hAnsi="Arial" w:cs="Arial"/>
-                <w:color w:val="000000"/>
-                <w:sz w:val="18"/>
-                <w:szCs w:val="18"/>
-                <w:lang w:val="en-US"/>
-              </w:rPr>
-            </w:pPr>
-            <w:r>
-              <w:rPr>
-                <w:rFonts w:cs="Arial" w:ascii="Arial" w:hAnsi="Arial"/>
-                <w:color w:val="000000"/>
+                <w:color w:val="0000FF"/>
+                <w:sz w:val="18"/>
+                <w:szCs w:val="18"/>
+                <w:lang w:val="en-US"/>
+              </w:rPr>
+            </w:pPr>
+            <w:r>
+              <w:rPr>
+                <w:rFonts w:cs="Arial" w:ascii="Arial" w:hAnsi="Arial"/>
+                <w:color w:val="0000FF"/>
                 <w:sz w:val="18"/>
                 <w:szCs w:val="18"/>
                 <w:lang w:val="en-US"/>
@@ -10079,8 +10042,8 @@
       <w:pPr>
         <w:pStyle w:val="EUCVdefault1"/>
         <w:numPr>
-          <w:ilvl w:val="1"/>
-          <w:numId w:val="4"/>
+          <w:ilvl w:val="0"/>
+          <w:numId w:val="8"/>
         </w:numPr>
         <w:rPr>
           <w:b/>
@@ -10098,15 +10061,158 @@
     </w:p>
     <w:p>
       <w:pPr>
+        <w:pStyle w:val="Normal"/>
+        <w:numPr>
+          <w:ilvl w:val="1"/>
+          <w:numId w:val="8"/>
+        </w:numPr>
+        <w:rPr/>
+      </w:pPr>
+      <w:r>
+        <w:rPr/>
+        <w:t>P</w:t>
+      </w:r>
+      <w:r>
+        <w:rPr/>
+        <w:t>aper 1</w:t>
+      </w:r>
+    </w:p>
+    <w:p>
+      <w:pPr>
         <w:pStyle w:val="EUCVdefault1"/>
         <w:numPr>
-          <w:ilvl w:val="2"/>
-          <w:numId w:val="4"/>
+          <w:ilvl w:val="1"/>
+          <w:numId w:val="8"/>
         </w:numPr>
-        <w:rPr/>
+        <w:rPr>
+          <w:b w:val="false"/>
+          <w:b w:val="false"/>
+          <w:bCs w:val="false"/>
+          <w:color w:val="0000FF"/>
+        </w:rPr>
       </w:pPr>
       <w:r>
-        <w:rPr/>
+        <w:rPr>
+          <w:b w:val="false"/>
+          <w:bCs w:val="false"/>
+          <w:color w:val="0000FF"/>
+        </w:rPr>
+        <w:t>Paper 2</w:t>
+      </w:r>
+    </w:p>
+    <w:p>
+      <w:pPr>
+        <w:pStyle w:val="EUCVdefault1"/>
+        <w:numPr>
+          <w:ilvl w:val="1"/>
+          <w:numId w:val="8"/>
+        </w:numPr>
+        <w:rPr>
+          <w:b w:val="false"/>
+          <w:b w:val="false"/>
+          <w:bCs w:val="false"/>
+          <w:color w:val="0000FF"/>
+        </w:rPr>
+      </w:pPr>
+      <w:r>
+        <w:rPr>
+          <w:b w:val="false"/>
+          <w:bCs w:val="false"/>
+          <w:color w:val="0000FF"/>
+        </w:rPr>
+        <w:t>…</w:t>
+      </w:r>
+    </w:p>
+    <w:p>
+      <w:pPr>
+        <w:pStyle w:val="EUCVdefault1"/>
+        <w:numPr>
+          <w:ilvl w:val="1"/>
+          <w:numId w:val="8"/>
+        </w:numPr>
+        <w:rPr>
+          <w:b w:val="false"/>
+          <w:b w:val="false"/>
+          <w:bCs w:val="false"/>
+          <w:color w:val="0000FF"/>
+        </w:rPr>
+      </w:pPr>
+      <w:r>
+        <w:rPr>
+          <w:b w:val="false"/>
+          <w:bCs w:val="false"/>
+          <w:color w:val="0000FF"/>
+        </w:rPr>
+        <w:t>…</w:t>
+      </w:r>
+    </w:p>
+    <w:p>
+      <w:pPr>
+        <w:pStyle w:val="EUCVdefault1"/>
+        <w:numPr>
+          <w:ilvl w:val="1"/>
+          <w:numId w:val="8"/>
+        </w:numPr>
+        <w:rPr>
+          <w:b w:val="false"/>
+          <w:b w:val="false"/>
+          <w:bCs w:val="false"/>
+          <w:color w:val="0000FF"/>
+        </w:rPr>
+      </w:pPr>
+      <w:r>
+        <w:rPr>
+          <w:b w:val="false"/>
+          <w:bCs w:val="false"/>
+          <w:color w:val="0000FF"/>
+        </w:rPr>
+        <w:t>Publication 1</w:t>
+      </w:r>
+    </w:p>
+    <w:p>
+      <w:pPr>
+        <w:pStyle w:val="EUCVdefault1"/>
+        <w:numPr>
+          <w:ilvl w:val="1"/>
+          <w:numId w:val="8"/>
+        </w:numPr>
+        <w:rPr>
+          <w:b w:val="false"/>
+          <w:b w:val="false"/>
+          <w:bCs w:val="false"/>
+          <w:color w:val="0000FF"/>
+        </w:rPr>
+      </w:pPr>
+      <w:r>
+        <w:rPr>
+          <w:b w:val="false"/>
+          <w:bCs w:val="false"/>
+          <w:color w:val="0000FF"/>
+        </w:rPr>
+        <w:t>Publication 2</w:t>
+      </w:r>
+    </w:p>
+    <w:p>
+      <w:pPr>
+        <w:pStyle w:val="EUCVdefault1"/>
+        <w:numPr>
+          <w:ilvl w:val="1"/>
+          <w:numId w:val="8"/>
+        </w:numPr>
+        <w:rPr>
+          <w:b w:val="false"/>
+          <w:b w:val="false"/>
+          <w:bCs w:val="false"/>
+          <w:color w:val="0000FF"/>
+        </w:rPr>
+      </w:pPr>
+      <w:r>
+        <w:rPr>
+          <w:b w:val="false"/>
+          <w:bCs w:val="false"/>
+          <w:color w:val="0000FF"/>
+        </w:rPr>
+        <w:t>...</w:t>
       </w:r>
     </w:p>
     <w:p>
@@ -10116,19 +10222,26 @@
           <w:ilvl w:val="0"/>
           <w:numId w:val="0"/>
         </w:numPr>
-        <w:ind w:left="1440" w:hanging="0"/>
-        <w:rPr/>
+        <w:ind w:left="720" w:hanging="0"/>
+        <w:rPr>
+          <w:b/>
+          <w:b/>
+          <w:bCs/>
+        </w:rPr>
       </w:pPr>
       <w:r>
-        <w:rPr/>
+        <w:rPr>
+          <w:b/>
+          <w:bCs/>
+        </w:rPr>
       </w:r>
     </w:p>
     <w:p>
       <w:pPr>
         <w:pStyle w:val="EUCVdefault1"/>
         <w:numPr>
-          <w:ilvl w:val="1"/>
-          <w:numId w:val="4"/>
+          <w:ilvl w:val="0"/>
+          <w:numId w:val="8"/>
         </w:numPr>
         <w:rPr>
           <w:b/>
@@ -10148,21 +10261,75 @@
       <w:pPr>
         <w:pStyle w:val="EUCVdefault1"/>
         <w:numPr>
-          <w:ilvl w:val="2"/>
-          <w:numId w:val="4"/>
+          <w:ilvl w:val="1"/>
+          <w:numId w:val="8"/>
         </w:numPr>
         <w:rPr>
-          <w:color w:val="000000"/>
-          <w:szCs w:val="18"/>
+          <w:b w:val="false"/>
+          <w:b w:val="false"/>
+          <w:bCs w:val="false"/>
+          <w:color w:val="0000FF"/>
           <w:lang w:val="en-GB"/>
         </w:rPr>
       </w:pPr>
       <w:r>
         <w:rPr>
-          <w:color w:val="000000"/>
-          <w:szCs w:val="18"/>
+          <w:b w:val="false"/>
+          <w:bCs w:val="false"/>
+          <w:color w:val="0000FF"/>
           <w:lang w:val="en-GB"/>
         </w:rPr>
+        <w:t>Patent 1</w:t>
+      </w:r>
+    </w:p>
+    <w:p>
+      <w:pPr>
+        <w:pStyle w:val="EUCVdefault1"/>
+        <w:numPr>
+          <w:ilvl w:val="1"/>
+          <w:numId w:val="8"/>
+        </w:numPr>
+        <w:rPr>
+          <w:b w:val="false"/>
+          <w:b w:val="false"/>
+          <w:bCs w:val="false"/>
+          <w:color w:val="0000FF"/>
+          <w:lang w:val="en-GB"/>
+        </w:rPr>
+      </w:pPr>
+      <w:r>
+        <w:rPr>
+          <w:b w:val="false"/>
+          <w:bCs w:val="false"/>
+          <w:color w:val="0000FF"/>
+          <w:lang w:val="en-GB"/>
+        </w:rPr>
+        <w:t>Patent 2</w:t>
+      </w:r>
+    </w:p>
+    <w:p>
+      <w:pPr>
+        <w:pStyle w:val="EUCVdefault1"/>
+        <w:numPr>
+          <w:ilvl w:val="1"/>
+          <w:numId w:val="8"/>
+        </w:numPr>
+        <w:rPr>
+          <w:b w:val="false"/>
+          <w:b w:val="false"/>
+          <w:bCs w:val="false"/>
+          <w:color w:val="0000FF"/>
+          <w:lang w:val="en-GB"/>
+        </w:rPr>
+      </w:pPr>
+      <w:r>
+        <w:rPr>
+          <w:b w:val="false"/>
+          <w:bCs w:val="false"/>
+          <w:color w:val="0000FF"/>
+          <w:lang w:val="en-GB"/>
+        </w:rPr>
+        <w:t>...</w:t>
       </w:r>
     </w:p>
     <w:p>
@@ -10207,11 +10374,11 @@
 
 <file path=word/comments.xml><?xml version="1.0" encoding="utf-8"?>
 <w:comments xmlns:o="urn:schemas-microsoft-com:office:office" xmlns:r="http://schemas.openxmlformats.org/officeDocument/2006/relationships" xmlns:v="urn:schemas-microsoft-com:vml" xmlns:w="http://schemas.openxmlformats.org/wordprocessingml/2006/main" xmlns:w10="urn:schemas-microsoft-com:office:word" xmlns:wp="http://schemas.openxmlformats.org/drawingml/2006/wordprocessingDrawing" xmlns:wps="http://schemas.microsoft.com/office/word/2010/wordprocessingShape" xmlns:wpg="http://schemas.microsoft.com/office/word/2010/wordprocessingGroup" xmlns:mc="http://schemas.openxmlformats.org/markup-compatibility/2006" xmlns:wp14="http://schemas.microsoft.com/office/word/2010/wordprocessingDrawing" xmlns:w14="http://schemas.microsoft.com/office/word/2010/wordml" mc:Ignorable="w14 wp14">
-  <w:comment w:id="0" w:author="RafD " w:date="2018-07-24T16:48:51Z" w:initials="">
+  <w:comment w:id="0" w:author="RafD " w:date="2018-12-07T12:17:56Z" w:initials="">
     <w:p>
       <w:r>
         <w:rPr>
-          <w:rFonts w:ascii="Liberation Serif" w:hAnsi="Liberation Serif" w:eastAsia="WenQuanYi Micro Hei" w:cs="FreeSans"/>
+          <w:rFonts w:cs="FreeSans" w:ascii="Liberation Serif" w:hAnsi="Liberation Serif" w:eastAsia="WenQuanYi Micro Hei"/>
           <w:b/>
           <w:bCs w:val="false"/>
           <w:i w:val="false"/>
@@ -10234,9 +10401,125 @@
           <w:u w:val="none"/>
           <w:vertAlign w:val="baseline"/>
           <w:em w:val="none"/>
-          <w:lang w:val="en-GB" w:eastAsia="zh-CN" w:bidi="hi-IN"/>
+          <w:lang w:bidi="hi-IN" w:val="en-GB" w:eastAsia="zh-CN"/>
         </w:rPr>
         <w:t>NOTES</w:t>
+      </w:r>
+    </w:p>
+    <w:p>
+      <w:r>
+        <w:rPr>
+          <w:rFonts w:ascii="Liberation Serif" w:hAnsi="Liberation Serif" w:eastAsia="DejaVu Sans" w:cs="DejaVu Sans"/>
+          <w:color w:val="auto"/>
+          <w:sz w:val="24"/>
+          <w:szCs w:val="24"/>
+          <w:lang w:val="en-US" w:eastAsia="en-US" w:bidi="en-US"/>
+        </w:rPr>
+      </w:r>
+    </w:p>
+    <w:p>
+      <w:r>
+        <w:rPr>
+          <w:rFonts w:cs="FreeSans" w:ascii="Liberation Serif" w:hAnsi="Liberation Serif" w:eastAsia="WenQuanYi Micro Hei"/>
+          <w:b w:val="false"/>
+          <w:bCs w:val="false"/>
+          <w:i w:val="false"/>
+          <w:iCs w:val="false"/>
+          <w:caps w:val="false"/>
+          <w:smallCaps w:val="false"/>
+          <w:strike w:val="false"/>
+          <w:dstrike w:val="false"/>
+          <w:outline w:val="false"/>
+          <w:shadow w:val="false"/>
+          <w:emboss w:val="false"/>
+          <w:imprint w:val="false"/>
+          <w:color w:val="auto"/>
+          <w:spacing w:val="0"/>
+          <w:w w:val="100"/>
+          <w:kern w:val="2"/>
+          <w:position w:val="0"/>
+          <w:sz w:val="20"/>
+          <w:szCs w:val="24"/>
+          <w:u w:val="none"/>
+          <w:vertAlign w:val="baseline"/>
+          <w:em w:val="none"/>
+          <w:lang w:bidi="hi-IN" w:val="en-GB" w:eastAsia="zh-CN"/>
+        </w:rPr>
+        <w:t xml:space="preserve">Use provided EU_CV_* </w:t>
+      </w:r>
+    </w:p>
+    <w:p>
+      <w:r>
+        <w:rPr>
+          <w:rFonts w:cs="FreeSans" w:ascii="Liberation Serif" w:hAnsi="Liberation Serif" w:eastAsia="WenQuanYi Micro Hei"/>
+          <w:b w:val="false"/>
+          <w:bCs w:val="false"/>
+          <w:i w:val="false"/>
+          <w:iCs w:val="false"/>
+          <w:caps w:val="false"/>
+          <w:smallCaps w:val="false"/>
+          <w:strike w:val="false"/>
+          <w:dstrike w:val="false"/>
+          <w:outline w:val="false"/>
+          <w:shadow w:val="false"/>
+          <w:emboss w:val="false"/>
+          <w:imprint w:val="false"/>
+          <w:color w:val="auto"/>
+          <w:spacing w:val="0"/>
+          <w:w w:val="100"/>
+          <w:kern w:val="2"/>
+          <w:position w:val="0"/>
+          <w:sz w:val="20"/>
+          <w:szCs w:val="24"/>
+          <w:u w:val="none"/>
+          <w:vertAlign w:val="baseline"/>
+          <w:em w:val="none"/>
+          <w:lang w:bidi="hi-IN" w:val="en-GB" w:eastAsia="zh-CN"/>
+        </w:rPr>
+        <w:t>styles to properly format the CV.</w:t>
+      </w:r>
+    </w:p>
+    <w:p>
+      <w:r>
+        <w:rPr>
+          <w:rFonts w:ascii="Liberation Serif" w:hAnsi="Liberation Serif" w:eastAsia="DejaVu Sans" w:cs="DejaVu Sans"/>
+          <w:color w:val="auto"/>
+          <w:sz w:val="24"/>
+          <w:szCs w:val="24"/>
+          <w:lang w:val="en-US" w:eastAsia="en-US" w:bidi="en-US"/>
+        </w:rPr>
+      </w:r>
+    </w:p>
+    <w:p>
+      <w:r>
+        <w:rPr>
+          <w:rFonts w:cs="FreeSans" w:eastAsia="WenQuanYi Micro Hei" w:ascii="Liberation Serif" w:hAnsi="Liberation Serif"/>
+          <w:b w:val="false"/>
+          <w:bCs w:val="false"/>
+          <w:i w:val="false"/>
+          <w:iCs w:val="false"/>
+          <w:caps w:val="false"/>
+          <w:smallCaps w:val="false"/>
+          <w:strike w:val="false"/>
+          <w:dstrike w:val="false"/>
+          <w:outline w:val="false"/>
+          <w:shadow w:val="false"/>
+          <w:emboss w:val="false"/>
+          <w:imprint w:val="false"/>
+          <w:color w:val="auto"/>
+          <w:spacing w:val="0"/>
+          <w:w w:val="100"/>
+          <w:kern w:val="2"/>
+          <w:position w:val="0"/>
+          <w:sz w:val="20"/>
+          <w:sz w:val="20"/>
+          <w:szCs w:val="24"/>
+          <w:u w:val="none"/>
+          <w:vertAlign w:val="baseline"/>
+          <w:em w:val="none"/>
+          <w:lang w:bidi="hi-IN" w:val="en-GB" w:eastAsia="zh-CN"/>
+        </w:rPr>
+        <w:t>Indenting a paragraph automatically numbers/bullets it with the proper symbol and spacing.</w:t>
       </w:r>
     </w:p>
     <w:p>
@@ -10272,19 +10555,91 @@
           <w:kern w:val="2"/>
           <w:position w:val="0"/>
           <w:sz w:val="20"/>
+          <w:sz w:val="20"/>
           <w:szCs w:val="24"/>
           <w:u w:val="none"/>
           <w:vertAlign w:val="baseline"/>
           <w:em w:val="none"/>
-          <w:lang w:val="en-GB" w:eastAsia="zh-CN" w:bidi="hi-IN"/>
+          <w:lang w:val="en-GB" w:bidi="hi-IN" w:eastAsia="zh-CN"/>
         </w:rPr>
-        <w:t xml:space="preserve">Use provided EU_CV_* </w:t>
+        <w:t xml:space="preserve">Modify all placeholders (text in </w:t>
+      </w:r>
+      <w:r>
+        <w:rPr>
+          <w:rFonts w:ascii="Liberation Serif" w:hAnsi="Liberation Serif" w:eastAsia="WenQuanYi Micro Hei" w:cs="FreeSans"/>
+          <w:b w:val="false"/>
+          <w:bCs w:val="false"/>
+          <w:i w:val="false"/>
+          <w:iCs w:val="false"/>
+          <w:caps w:val="false"/>
+          <w:smallCaps w:val="false"/>
+          <w:strike w:val="false"/>
+          <w:dstrike w:val="false"/>
+          <w:outline w:val="false"/>
+          <w:shadow w:val="false"/>
+          <w:emboss w:val="false"/>
+          <w:imprint w:val="false"/>
+          <w:color w:val="0000FF"/>
+          <w:spacing w:val="0"/>
+          <w:w w:val="100"/>
+          <w:kern w:val="2"/>
+          <w:position w:val="0"/>
+          <w:sz w:val="20"/>
+          <w:sz w:val="20"/>
+          <w:szCs w:val="24"/>
+          <w:u w:val="none"/>
+          <w:vertAlign w:val="baseline"/>
+          <w:em w:val="none"/>
+          <w:lang w:val="en-GB" w:bidi="hi-IN" w:eastAsia="zh-CN"/>
+        </w:rPr>
+        <w:t>blue</w:t>
+      </w:r>
+      <w:r>
+        <w:rPr>
+          <w:rFonts w:ascii="Liberation Serif" w:hAnsi="Liberation Serif" w:eastAsia="WenQuanYi Micro Hei" w:cs="FreeSans"/>
+          <w:b w:val="false"/>
+          <w:bCs w:val="false"/>
+          <w:i w:val="false"/>
+          <w:iCs w:val="false"/>
+          <w:caps w:val="false"/>
+          <w:smallCaps w:val="false"/>
+          <w:strike w:val="false"/>
+          <w:dstrike w:val="false"/>
+          <w:outline w:val="false"/>
+          <w:shadow w:val="false"/>
+          <w:emboss w:val="false"/>
+          <w:imprint w:val="false"/>
+          <w:color w:val="auto"/>
+          <w:spacing w:val="0"/>
+          <w:w w:val="100"/>
+          <w:kern w:val="2"/>
+          <w:position w:val="0"/>
+          <w:sz w:val="20"/>
+          <w:sz w:val="20"/>
+          <w:szCs w:val="24"/>
+          <w:u w:val="none"/>
+          <w:vertAlign w:val="baseline"/>
+          <w:em w:val="none"/>
+          <w:lang w:val="en-GB" w:bidi="hi-IN" w:eastAsia="zh-CN"/>
+        </w:rPr>
+        <w:t>)</w:t>
       </w:r>
     </w:p>
     <w:p>
       <w:r>
         <w:rPr>
-          <w:rFonts w:ascii="Liberation Serif" w:hAnsi="Liberation Serif" w:eastAsia="WenQuanYi Micro Hei" w:cs="FreeSans"/>
+          <w:rFonts w:ascii="Liberation Serif" w:hAnsi="Liberation Serif" w:eastAsia="DejaVu Sans" w:cs="DejaVu Sans"/>
+          <w:color w:val="auto"/>
+          <w:sz w:val="24"/>
+          <w:szCs w:val="24"/>
+          <w:lang w:val="en-US" w:eastAsia="en-US" w:bidi="en-US"/>
+        </w:rPr>
+      </w:r>
+    </w:p>
+    <w:p>
+      <w:r>
+        <w:rPr>
+          <w:rFonts w:cs="FreeSans" w:ascii="Liberation Serif" w:hAnsi="Liberation Serif" w:eastAsia="WenQuanYi Micro Hei"/>
           <w:b w:val="false"/>
           <w:bCs w:val="false"/>
           <w:i w:val="false"/>
@@ -10307,26 +10662,15 @@
           <w:u w:val="none"/>
           <w:vertAlign w:val="baseline"/>
           <w:em w:val="none"/>
-          <w:lang w:val="en-GB" w:eastAsia="zh-CN" w:bidi="hi-IN"/>
+          <w:lang w:bidi="hi-IN" w:val="en-GB" w:eastAsia="zh-CN"/>
         </w:rPr>
-        <w:t>styles to properly format the CV.</w:t>
+        <w:t>- - -</w:t>
       </w:r>
     </w:p>
     <w:p>
       <w:r>
         <w:rPr>
-          <w:rFonts w:ascii="Liberation Serif" w:hAnsi="Liberation Serif" w:eastAsia="DejaVu Sans" w:cs="DejaVu Sans"/>
-          <w:color w:val="auto"/>
-          <w:sz w:val="24"/>
-          <w:szCs w:val="24"/>
-          <w:lang w:val="en-US" w:eastAsia="en-US" w:bidi="en-US"/>
-        </w:rPr>
-      </w:r>
-    </w:p>
-    <w:p>
-      <w:r>
-        <w:rPr>
-          <w:rFonts w:ascii="Liberation Serif" w:hAnsi="Liberation Serif" w:eastAsia="WenQuanYi Micro Hei" w:cs="FreeSans"/>
+          <w:rFonts w:cs="FreeSans" w:ascii="Liberation Serif" w:hAnsi="Liberation Serif" w:eastAsia="WenQuanYi Micro Hei"/>
           <w:b w:val="false"/>
           <w:bCs w:val="false"/>
           <w:i w:val="false"/>
@@ -10349,26 +10693,15 @@
           <w:u w:val="none"/>
           <w:vertAlign w:val="baseline"/>
           <w:em w:val="none"/>
-          <w:lang w:val="en-GB" w:eastAsia="zh-CN" w:bidi="hi-IN"/>
+          <w:lang w:bidi="hi-IN" w:val="en-GB" w:eastAsia="zh-CN"/>
         </w:rPr>
-        <w:t>Indenting a paragraph automatically numbers/bullets it with the proper symbol and spacing.</w:t>
+        <w:t xml:space="preserve">Styled by: </w:t>
       </w:r>
     </w:p>
     <w:p>
       <w:r>
         <w:rPr>
-          <w:rFonts w:ascii="Liberation Serif" w:hAnsi="Liberation Serif" w:eastAsia="DejaVu Sans" w:cs="DejaVu Sans"/>
-          <w:color w:val="auto"/>
-          <w:sz w:val="24"/>
-          <w:szCs w:val="24"/>
-          <w:lang w:val="en-US" w:eastAsia="en-US" w:bidi="en-US"/>
-        </w:rPr>
-      </w:r>
-    </w:p>
-    <w:p>
-      <w:r>
-        <w:rPr>
-          <w:rFonts w:ascii="Liberation Serif" w:hAnsi="Liberation Serif" w:cs="FreeSans" w:eastAsia="WenQuanYi Micro Hei"/>
+          <w:rFonts w:cs="FreeSans" w:ascii="Liberation Serif" w:hAnsi="Liberation Serif" w:eastAsia="WenQuanYi Micro Hei"/>
           <w:b w:val="false"/>
           <w:bCs w:val="false"/>
           <w:i w:val="false"/>
@@ -10391,42 +10724,15 @@
           <w:u w:val="none"/>
           <w:vertAlign w:val="baseline"/>
           <w:em w:val="none"/>
-          <w:lang w:val="en-GB" w:eastAsia="zh-CN" w:bidi="hi-IN"/>
+          <w:lang w:bidi="hi-IN" w:val="en-GB" w:eastAsia="zh-CN"/>
         </w:rPr>
-        <w:t xml:space="preserve">Modify all placeholders (text in </w:t>
+        <w:t>RafDouglas C. Tommasi C.</w:t>
       </w:r>
+    </w:p>
+    <w:p>
       <w:r>
         <w:rPr>
-          <w:rFonts w:ascii="Liberation Serif" w:hAnsi="Liberation Serif" w:cs="FreeSans" w:eastAsia="WenQuanYi Micro Hei"/>
-          <w:b w:val="false"/>
-          <w:bCs w:val="false"/>
-          <w:i w:val="false"/>
-          <w:iCs w:val="false"/>
-          <w:caps w:val="false"/>
-          <w:smallCaps w:val="false"/>
-          <w:strike w:val="false"/>
-          <w:dstrike w:val="false"/>
-          <w:outline w:val="false"/>
-          <w:shadow w:val="false"/>
-          <w:emboss w:val="false"/>
-          <w:imprint w:val="false"/>
-          <w:color w:val="CE181E"/>
-          <w:spacing w:val="0"/>
-          <w:w w:val="100"/>
-          <w:kern w:val="2"/>
-          <w:position w:val="0"/>
-          <w:sz w:val="20"/>
-          <w:szCs w:val="24"/>
-          <w:u w:val="none"/>
-          <w:vertAlign w:val="baseline"/>
-          <w:em w:val="none"/>
-          <w:lang w:val="en-GB" w:eastAsia="zh-CN" w:bidi="hi-IN"/>
-        </w:rPr>
-        <w:t>red</w:t>
-      </w:r>
-      <w:r>
-        <w:rPr>
-          <w:rFonts w:ascii="Liberation Serif" w:hAnsi="Liberation Serif" w:cs="FreeSans" w:eastAsia="WenQuanYi Micro Hei"/>
+          <w:rFonts w:cs="FreeSans" w:ascii="Liberation Serif" w:hAnsi="Liberation Serif" w:eastAsia="WenQuanYi Micro Hei"/>
           <w:b w:val="false"/>
           <w:bCs w:val="false"/>
           <w:i w:val="false"/>
@@ -10449,26 +10755,15 @@
           <w:u w:val="none"/>
           <w:vertAlign w:val="baseline"/>
           <w:em w:val="none"/>
-          <w:lang w:val="en-GB" w:eastAsia="zh-CN" w:bidi="hi-IN"/>
+          <w:lang w:bidi="hi-IN" w:val="en-GB" w:eastAsia="zh-CN"/>
         </w:rPr>
-        <w:t>)</w:t>
+        <w:t>2018</w:t>
       </w:r>
     </w:p>
     <w:p>
       <w:r>
         <w:rPr>
-          <w:rFonts w:ascii="Liberation Serif" w:hAnsi="Liberation Serif" w:eastAsia="DejaVu Sans" w:cs="DejaVu Sans"/>
-          <w:color w:val="auto"/>
-          <w:sz w:val="24"/>
-          <w:szCs w:val="24"/>
-          <w:lang w:val="en-US" w:eastAsia="en-US" w:bidi="en-US"/>
-        </w:rPr>
-      </w:r>
-    </w:p>
-    <w:p>
-      <w:r>
-        <w:rPr>
-          <w:rFonts w:ascii="Liberation Serif" w:hAnsi="Liberation Serif" w:eastAsia="WenQuanYi Micro Hei" w:cs="FreeSans"/>
+          <w:rFonts w:cs="FreeSans" w:ascii="Liberation Serif" w:hAnsi="Liberation Serif" w:eastAsia="WenQuanYi Micro Hei"/>
           <w:b w:val="false"/>
           <w:bCs w:val="false"/>
           <w:i w:val="false"/>
@@ -10491,15 +10786,26 @@
           <w:u w:val="none"/>
           <w:vertAlign w:val="baseline"/>
           <w:em w:val="none"/>
-          <w:lang w:val="en-GB" w:eastAsia="zh-CN" w:bidi="hi-IN"/>
+          <w:lang w:bidi="hi-IN" w:val="en-GB" w:eastAsia="zh-CN"/>
         </w:rPr>
-        <w:t>- - -</w:t>
+        <w:t>http://rafdouglas.science</w:t>
       </w:r>
     </w:p>
     <w:p>
       <w:r>
         <w:rPr>
-          <w:rFonts w:ascii="Liberation Serif" w:hAnsi="Liberation Serif" w:eastAsia="WenQuanYi Micro Hei" w:cs="FreeSans"/>
+          <w:rFonts w:ascii="Liberation Serif" w:hAnsi="Liberation Serif" w:eastAsia="DejaVu Sans" w:cs="DejaVu Sans"/>
+          <w:color w:val="auto"/>
+          <w:sz w:val="24"/>
+          <w:szCs w:val="24"/>
+          <w:lang w:val="en-US" w:eastAsia="en-US" w:bidi="en-US"/>
+        </w:rPr>
+      </w:r>
+    </w:p>
+    <w:p>
+      <w:r>
+        <w:rPr>
+          <w:rFonts w:cs="FreeSans" w:ascii="Liberation Serif" w:hAnsi="Liberation Serif" w:eastAsia="WenQuanYi Micro Hei"/>
           <w:b w:val="false"/>
           <w:bCs w:val="false"/>
           <w:i w:val="false"/>
@@ -10522,15 +10828,15 @@
           <w:u w:val="none"/>
           <w:vertAlign w:val="baseline"/>
           <w:em w:val="none"/>
-          <w:lang w:val="en-GB" w:eastAsia="zh-CN" w:bidi="hi-IN"/>
+          <w:lang w:bidi="hi-IN" w:val="en-GB" w:eastAsia="zh-CN"/>
         </w:rPr>
-        <w:t xml:space="preserve">Styled by: </w:t>
+        <w:t>- - -</w:t>
       </w:r>
     </w:p>
     <w:p>
       <w:r>
         <w:rPr>
-          <w:rFonts w:ascii="Liberation Serif" w:hAnsi="Liberation Serif" w:eastAsia="WenQuanYi Micro Hei" w:cs="FreeSans"/>
+          <w:rFonts w:cs="FreeSans" w:ascii="Liberation Serif" w:hAnsi="Liberation Serif" w:eastAsia="WenQuanYi Micro Hei"/>
           <w:b w:val="false"/>
           <w:bCs w:val="false"/>
           <w:i w:val="false"/>
@@ -10553,15 +10859,15 @@
           <w:u w:val="none"/>
           <w:vertAlign w:val="baseline"/>
           <w:em w:val="none"/>
-          <w:lang w:val="en-GB" w:eastAsia="zh-CN" w:bidi="hi-IN"/>
+          <w:lang w:bidi="hi-IN" w:val="en-GB" w:eastAsia="zh-CN"/>
         </w:rPr>
-        <w:t>RafDouglas C. Tommasi C.</w:t>
+        <w:t xml:space="preserve">Released as </w:t>
       </w:r>
     </w:p>
     <w:p>
       <w:r>
         <w:rPr>
-          <w:rFonts w:ascii="Liberation Serif" w:hAnsi="Liberation Serif" w:eastAsia="WenQuanYi Micro Hei" w:cs="FreeSans"/>
+          <w:rFonts w:cs="FreeSans" w:ascii="Liberation Serif" w:hAnsi="Liberation Serif" w:eastAsia="WenQuanYi Micro Hei"/>
           <w:b w:val="false"/>
           <w:bCs w:val="false"/>
           <w:i w:val="false"/>
@@ -10584,142 +10890,7 @@
           <w:u w:val="none"/>
           <w:vertAlign w:val="baseline"/>
           <w:em w:val="none"/>
-          <w:lang w:val="en-GB" w:eastAsia="zh-CN" w:bidi="hi-IN"/>
-        </w:rPr>
-        <w:t>2018</w:t>
-      </w:r>
-    </w:p>
-    <w:p>
-      <w:r>
-        <w:rPr>
-          <w:rFonts w:ascii="Liberation Serif" w:hAnsi="Liberation Serif" w:eastAsia="WenQuanYi Micro Hei" w:cs="FreeSans"/>
-          <w:b w:val="false"/>
-          <w:bCs w:val="false"/>
-          <w:i w:val="false"/>
-          <w:iCs w:val="false"/>
-          <w:caps w:val="false"/>
-          <w:smallCaps w:val="false"/>
-          <w:strike w:val="false"/>
-          <w:dstrike w:val="false"/>
-          <w:outline w:val="false"/>
-          <w:shadow w:val="false"/>
-          <w:emboss w:val="false"/>
-          <w:imprint w:val="false"/>
-          <w:color w:val="auto"/>
-          <w:spacing w:val="0"/>
-          <w:w w:val="100"/>
-          <w:kern w:val="2"/>
-          <w:position w:val="0"/>
-          <w:sz w:val="20"/>
-          <w:szCs w:val="24"/>
-          <w:u w:val="none"/>
-          <w:vertAlign w:val="baseline"/>
-          <w:em w:val="none"/>
-          <w:lang w:val="en-GB" w:eastAsia="zh-CN" w:bidi="hi-IN"/>
-        </w:rPr>
-        <w:t>http://rafdouglas.science</w:t>
-      </w:r>
-    </w:p>
-    <w:p>
-      <w:r>
-        <w:rPr>
-          <w:rFonts w:ascii="Liberation Serif" w:hAnsi="Liberation Serif" w:eastAsia="DejaVu Sans" w:cs="DejaVu Sans"/>
-          <w:color w:val="auto"/>
-          <w:sz w:val="24"/>
-          <w:szCs w:val="24"/>
-          <w:lang w:val="en-US" w:eastAsia="en-US" w:bidi="en-US"/>
-        </w:rPr>
-      </w:r>
-    </w:p>
-    <w:p>
-      <w:r>
-        <w:rPr>
-          <w:rFonts w:ascii="Liberation Serif" w:hAnsi="Liberation Serif" w:eastAsia="WenQuanYi Micro Hei" w:cs="FreeSans"/>
-          <w:b w:val="false"/>
-          <w:bCs w:val="false"/>
-          <w:i w:val="false"/>
-          <w:iCs w:val="false"/>
-          <w:caps w:val="false"/>
-          <w:smallCaps w:val="false"/>
-          <w:strike w:val="false"/>
-          <w:dstrike w:val="false"/>
-          <w:outline w:val="false"/>
-          <w:shadow w:val="false"/>
-          <w:emboss w:val="false"/>
-          <w:imprint w:val="false"/>
-          <w:color w:val="auto"/>
-          <w:spacing w:val="0"/>
-          <w:w w:val="100"/>
-          <w:kern w:val="2"/>
-          <w:position w:val="0"/>
-          <w:sz w:val="20"/>
-          <w:szCs w:val="24"/>
-          <w:u w:val="none"/>
-          <w:vertAlign w:val="baseline"/>
-          <w:em w:val="none"/>
-          <w:lang w:val="en-GB" w:eastAsia="zh-CN" w:bidi="hi-IN"/>
-        </w:rPr>
-        <w:t>- - -</w:t>
-      </w:r>
-    </w:p>
-    <w:p>
-      <w:r>
-        <w:rPr>
-          <w:rFonts w:ascii="Liberation Serif" w:hAnsi="Liberation Serif" w:eastAsia="WenQuanYi Micro Hei" w:cs="FreeSans"/>
-          <w:b w:val="false"/>
-          <w:bCs w:val="false"/>
-          <w:i w:val="false"/>
-          <w:iCs w:val="false"/>
-          <w:caps w:val="false"/>
-          <w:smallCaps w:val="false"/>
-          <w:strike w:val="false"/>
-          <w:dstrike w:val="false"/>
-          <w:outline w:val="false"/>
-          <w:shadow w:val="false"/>
-          <w:emboss w:val="false"/>
-          <w:imprint w:val="false"/>
-          <w:color w:val="auto"/>
-          <w:spacing w:val="0"/>
-          <w:w w:val="100"/>
-          <w:kern w:val="2"/>
-          <w:position w:val="0"/>
-          <w:sz w:val="20"/>
-          <w:szCs w:val="24"/>
-          <w:u w:val="none"/>
-          <w:vertAlign w:val="baseline"/>
-          <w:em w:val="none"/>
-          <w:lang w:val="en-GB" w:eastAsia="zh-CN" w:bidi="hi-IN"/>
-        </w:rPr>
-        <w:t xml:space="preserve">Released as </w:t>
-      </w:r>
-    </w:p>
-    <w:p>
-      <w:r>
-        <w:rPr>
-          <w:rFonts w:ascii="Liberation Serif" w:hAnsi="Liberation Serif" w:eastAsia="WenQuanYi Micro Hei" w:cs="FreeSans"/>
-          <w:b w:val="false"/>
-          <w:bCs w:val="false"/>
-          <w:i w:val="false"/>
-          <w:iCs w:val="false"/>
-          <w:caps w:val="false"/>
-          <w:smallCaps w:val="false"/>
-          <w:strike w:val="false"/>
-          <w:dstrike w:val="false"/>
-          <w:outline w:val="false"/>
-          <w:shadow w:val="false"/>
-          <w:emboss w:val="false"/>
-          <w:imprint w:val="false"/>
-          <w:color w:val="auto"/>
-          <w:spacing w:val="0"/>
-          <w:w w:val="100"/>
-          <w:kern w:val="2"/>
-          <w:position w:val="0"/>
-          <w:sz w:val="20"/>
-          <w:szCs w:val="24"/>
-          <w:u w:val="none"/>
-          <w:vertAlign w:val="baseline"/>
-          <w:em w:val="none"/>
-          <w:lang w:val="en-GB" w:eastAsia="zh-CN" w:bidi="hi-IN"/>
+          <w:lang w:bidi="hi-IN" w:val="en-GB" w:eastAsia="zh-CN"/>
         </w:rPr>
         <w:t>Creative Commons - 2018</w:t>
       </w:r>
@@ -10744,7 +10915,7 @@
       <w:rPr>
         <w:i/>
         <w:iCs/>
-        <w:color w:val="CE181E"/>
+        <w:color w:val="0000FF"/>
       </w:rPr>
       <w:t xml:space="preserve">Your Name – Job you are applying for - </w:t>
     </w:r>
@@ -10852,7 +11023,7 @@
       <w:rPr>
         <w:i/>
         <w:iCs/>
-        <w:color w:val="CE181E"/>
+        <w:color w:val="0000FF"/>
       </w:rPr>
       <w:t xml:space="preserve">Your Name – Job you are applying for - </w:t>
     </w:r>
@@ -11306,6 +11477,590 @@
       </w:pPr>
     </w:lvl>
   </w:abstractNum>
+  <w:abstractNum w:abstractNumId="5">
+    <w:lvl w:ilvl="0">
+      <w:start w:val="1"/>
+      <w:numFmt w:val="bullet"/>
+      <w:lvlText w:val=""/>
+      <w:lvlJc w:val="left"/>
+      <w:pPr>
+        <w:tabs>
+          <w:tab w:val="num" w:pos="720"/>
+        </w:tabs>
+        <w:ind w:left="720" w:hanging="360"/>
+      </w:pPr>
+      <w:rPr>
+        <w:rFonts w:ascii="Symbol" w:hAnsi="Symbol" w:cs="Symbol" w:hint="default"/>
+        <w:rFonts w:cs="OpenSymbol;Arial Unicode MS"/>
+      </w:rPr>
+    </w:lvl>
+    <w:lvl w:ilvl="1">
+      <w:start w:val="1"/>
+      <w:numFmt w:val="bullet"/>
+      <w:lvlText w:val="◦"/>
+      <w:lvlJc w:val="left"/>
+      <w:pPr>
+        <w:tabs>
+          <w:tab w:val="num" w:pos="1080"/>
+        </w:tabs>
+        <w:ind w:left="1080" w:hanging="360"/>
+      </w:pPr>
+      <w:rPr>
+        <w:rFonts w:ascii="OpenSymbol" w:hAnsi="OpenSymbol" w:cs="OpenSymbol" w:hint="default"/>
+        <w:rFonts w:cs="OpenSymbol;Arial Unicode MS"/>
+      </w:rPr>
+    </w:lvl>
+    <w:lvl w:ilvl="2">
+      <w:start w:val="1"/>
+      <w:numFmt w:val="bullet"/>
+      <w:lvlText w:val="▪"/>
+      <w:lvlJc w:val="left"/>
+      <w:pPr>
+        <w:tabs>
+          <w:tab w:val="num" w:pos="1440"/>
+        </w:tabs>
+        <w:ind w:left="1440" w:hanging="360"/>
+      </w:pPr>
+      <w:rPr>
+        <w:rFonts w:ascii="OpenSymbol" w:hAnsi="OpenSymbol" w:cs="OpenSymbol" w:hint="default"/>
+        <w:rFonts w:cs="OpenSymbol;Arial Unicode MS"/>
+      </w:rPr>
+    </w:lvl>
+    <w:lvl w:ilvl="3">
+      <w:start w:val="1"/>
+      <w:numFmt w:val="bullet"/>
+      <w:lvlText w:val=""/>
+      <w:lvlJc w:val="left"/>
+      <w:pPr>
+        <w:tabs>
+          <w:tab w:val="num" w:pos="1800"/>
+        </w:tabs>
+        <w:ind w:left="1800" w:hanging="360"/>
+      </w:pPr>
+      <w:rPr>
+        <w:rFonts w:ascii="Symbol" w:hAnsi="Symbol" w:cs="Symbol" w:hint="default"/>
+        <w:rFonts w:cs="OpenSymbol;Arial Unicode MS"/>
+      </w:rPr>
+    </w:lvl>
+    <w:lvl w:ilvl="4">
+      <w:start w:val="1"/>
+      <w:numFmt w:val="bullet"/>
+      <w:lvlText w:val="◦"/>
+      <w:lvlJc w:val="left"/>
+      <w:pPr>
+        <w:tabs>
+          <w:tab w:val="num" w:pos="2160"/>
+        </w:tabs>
+        <w:ind w:left="2160" w:hanging="360"/>
+      </w:pPr>
+      <w:rPr>
+        <w:rFonts w:ascii="OpenSymbol" w:hAnsi="OpenSymbol" w:cs="OpenSymbol" w:hint="default"/>
+        <w:rFonts w:cs="OpenSymbol;Arial Unicode MS"/>
+      </w:rPr>
+    </w:lvl>
+    <w:lvl w:ilvl="5">
+      <w:start w:val="1"/>
+      <w:numFmt w:val="bullet"/>
+      <w:lvlText w:val="▪"/>
+      <w:lvlJc w:val="left"/>
+      <w:pPr>
+        <w:tabs>
+          <w:tab w:val="num" w:pos="2520"/>
+        </w:tabs>
+        <w:ind w:left="2520" w:hanging="360"/>
+      </w:pPr>
+      <w:rPr>
+        <w:rFonts w:ascii="OpenSymbol" w:hAnsi="OpenSymbol" w:cs="OpenSymbol" w:hint="default"/>
+        <w:rFonts w:cs="OpenSymbol;Arial Unicode MS"/>
+      </w:rPr>
+    </w:lvl>
+    <w:lvl w:ilvl="6">
+      <w:start w:val="1"/>
+      <w:numFmt w:val="bullet"/>
+      <w:lvlText w:val=""/>
+      <w:lvlJc w:val="left"/>
+      <w:pPr>
+        <w:tabs>
+          <w:tab w:val="num" w:pos="2880"/>
+        </w:tabs>
+        <w:ind w:left="2880" w:hanging="360"/>
+      </w:pPr>
+      <w:rPr>
+        <w:rFonts w:ascii="Symbol" w:hAnsi="Symbol" w:cs="Symbol" w:hint="default"/>
+        <w:rFonts w:cs="OpenSymbol;Arial Unicode MS"/>
+      </w:rPr>
+    </w:lvl>
+    <w:lvl w:ilvl="7">
+      <w:start w:val="1"/>
+      <w:numFmt w:val="bullet"/>
+      <w:lvlText w:val="◦"/>
+      <w:lvlJc w:val="left"/>
+      <w:pPr>
+        <w:tabs>
+          <w:tab w:val="num" w:pos="3240"/>
+        </w:tabs>
+        <w:ind w:left="3240" w:hanging="360"/>
+      </w:pPr>
+      <w:rPr>
+        <w:rFonts w:ascii="OpenSymbol" w:hAnsi="OpenSymbol" w:cs="OpenSymbol" w:hint="default"/>
+        <w:rFonts w:cs="OpenSymbol;Arial Unicode MS"/>
+      </w:rPr>
+    </w:lvl>
+    <w:lvl w:ilvl="8">
+      <w:start w:val="1"/>
+      <w:numFmt w:val="bullet"/>
+      <w:lvlText w:val="▪"/>
+      <w:lvlJc w:val="left"/>
+      <w:pPr>
+        <w:tabs>
+          <w:tab w:val="num" w:pos="3600"/>
+        </w:tabs>
+        <w:ind w:left="3600" w:hanging="360"/>
+      </w:pPr>
+      <w:rPr>
+        <w:rFonts w:ascii="OpenSymbol" w:hAnsi="OpenSymbol" w:cs="OpenSymbol" w:hint="default"/>
+        <w:rFonts w:cs="OpenSymbol;Arial Unicode MS"/>
+      </w:rPr>
+    </w:lvl>
+  </w:abstractNum>
+  <w:abstractNum w:abstractNumId="6">
+    <w:lvl w:ilvl="0">
+      <w:start w:val="1"/>
+      <w:numFmt w:val="bullet"/>
+      <w:lvlText w:val=""/>
+      <w:lvlJc w:val="left"/>
+      <w:pPr>
+        <w:tabs>
+          <w:tab w:val="num" w:pos="720"/>
+        </w:tabs>
+        <w:ind w:left="720" w:hanging="360"/>
+      </w:pPr>
+      <w:rPr>
+        <w:rFonts w:ascii="Symbol" w:hAnsi="Symbol" w:cs="Symbol" w:hint="default"/>
+        <w:rFonts w:cs="OpenSymbol;Arial Unicode MS"/>
+      </w:rPr>
+    </w:lvl>
+    <w:lvl w:ilvl="1">
+      <w:start w:val="1"/>
+      <w:numFmt w:val="bullet"/>
+      <w:lvlText w:val="◦"/>
+      <w:lvlJc w:val="left"/>
+      <w:pPr>
+        <w:tabs>
+          <w:tab w:val="num" w:pos="1080"/>
+        </w:tabs>
+        <w:ind w:left="1080" w:hanging="360"/>
+      </w:pPr>
+      <w:rPr>
+        <w:rFonts w:ascii="OpenSymbol" w:hAnsi="OpenSymbol" w:cs="OpenSymbol" w:hint="default"/>
+        <w:rFonts w:cs="OpenSymbol;Arial Unicode MS"/>
+      </w:rPr>
+    </w:lvl>
+    <w:lvl w:ilvl="2">
+      <w:start w:val="1"/>
+      <w:numFmt w:val="bullet"/>
+      <w:lvlText w:val="▪"/>
+      <w:lvlJc w:val="left"/>
+      <w:pPr>
+        <w:tabs>
+          <w:tab w:val="num" w:pos="1440"/>
+        </w:tabs>
+        <w:ind w:left="1440" w:hanging="360"/>
+      </w:pPr>
+      <w:rPr>
+        <w:rFonts w:ascii="OpenSymbol" w:hAnsi="OpenSymbol" w:cs="OpenSymbol" w:hint="default"/>
+        <w:rFonts w:cs="OpenSymbol;Arial Unicode MS"/>
+      </w:rPr>
+    </w:lvl>
+    <w:lvl w:ilvl="3">
+      <w:start w:val="1"/>
+      <w:numFmt w:val="bullet"/>
+      <w:lvlText w:val=""/>
+      <w:lvlJc w:val="left"/>
+      <w:pPr>
+        <w:tabs>
+          <w:tab w:val="num" w:pos="1800"/>
+        </w:tabs>
+        <w:ind w:left="1800" w:hanging="360"/>
+      </w:pPr>
+      <w:rPr>
+        <w:rFonts w:ascii="Symbol" w:hAnsi="Symbol" w:cs="Symbol" w:hint="default"/>
+        <w:rFonts w:cs="OpenSymbol;Arial Unicode MS"/>
+      </w:rPr>
+    </w:lvl>
+    <w:lvl w:ilvl="4">
+      <w:start w:val="1"/>
+      <w:numFmt w:val="bullet"/>
+      <w:lvlText w:val="◦"/>
+      <w:lvlJc w:val="left"/>
+      <w:pPr>
+        <w:tabs>
+          <w:tab w:val="num" w:pos="2160"/>
+        </w:tabs>
+        <w:ind w:left="2160" w:hanging="360"/>
+      </w:pPr>
+      <w:rPr>
+        <w:rFonts w:ascii="OpenSymbol" w:hAnsi="OpenSymbol" w:cs="OpenSymbol" w:hint="default"/>
+        <w:rFonts w:cs="OpenSymbol;Arial Unicode MS"/>
+      </w:rPr>
+    </w:lvl>
+    <w:lvl w:ilvl="5">
+      <w:start w:val="1"/>
+      <w:numFmt w:val="bullet"/>
+      <w:lvlText w:val="▪"/>
+      <w:lvlJc w:val="left"/>
+      <w:pPr>
+        <w:tabs>
+          <w:tab w:val="num" w:pos="2520"/>
+        </w:tabs>
+        <w:ind w:left="2520" w:hanging="360"/>
+      </w:pPr>
+      <w:rPr>
+        <w:rFonts w:ascii="OpenSymbol" w:hAnsi="OpenSymbol" w:cs="OpenSymbol" w:hint="default"/>
+        <w:rFonts w:cs="OpenSymbol;Arial Unicode MS"/>
+      </w:rPr>
+    </w:lvl>
+    <w:lvl w:ilvl="6">
+      <w:start w:val="1"/>
+      <w:numFmt w:val="bullet"/>
+      <w:lvlText w:val=""/>
+      <w:lvlJc w:val="left"/>
+      <w:pPr>
+        <w:tabs>
+          <w:tab w:val="num" w:pos="2880"/>
+        </w:tabs>
+        <w:ind w:left="2880" w:hanging="360"/>
+      </w:pPr>
+      <w:rPr>
+        <w:rFonts w:ascii="Symbol" w:hAnsi="Symbol" w:cs="Symbol" w:hint="default"/>
+        <w:rFonts w:cs="OpenSymbol;Arial Unicode MS"/>
+      </w:rPr>
+    </w:lvl>
+    <w:lvl w:ilvl="7">
+      <w:start w:val="1"/>
+      <w:numFmt w:val="bullet"/>
+      <w:lvlText w:val="◦"/>
+      <w:lvlJc w:val="left"/>
+      <w:pPr>
+        <w:tabs>
+          <w:tab w:val="num" w:pos="3240"/>
+        </w:tabs>
+        <w:ind w:left="3240" w:hanging="360"/>
+      </w:pPr>
+      <w:rPr>
+        <w:rFonts w:ascii="OpenSymbol" w:hAnsi="OpenSymbol" w:cs="OpenSymbol" w:hint="default"/>
+        <w:rFonts w:cs="OpenSymbol;Arial Unicode MS"/>
+      </w:rPr>
+    </w:lvl>
+    <w:lvl w:ilvl="8">
+      <w:start w:val="1"/>
+      <w:numFmt w:val="bullet"/>
+      <w:lvlText w:val="▪"/>
+      <w:lvlJc w:val="left"/>
+      <w:pPr>
+        <w:tabs>
+          <w:tab w:val="num" w:pos="3600"/>
+        </w:tabs>
+        <w:ind w:left="3600" w:hanging="360"/>
+      </w:pPr>
+      <w:rPr>
+        <w:rFonts w:ascii="OpenSymbol" w:hAnsi="OpenSymbol" w:cs="OpenSymbol" w:hint="default"/>
+        <w:rFonts w:cs="OpenSymbol;Arial Unicode MS"/>
+      </w:rPr>
+    </w:lvl>
+  </w:abstractNum>
+  <w:abstractNum w:abstractNumId="7">
+    <w:lvl w:ilvl="0">
+      <w:start w:val="1"/>
+      <w:numFmt w:val="bullet"/>
+      <w:lvlText w:val=""/>
+      <w:lvlJc w:val="left"/>
+      <w:pPr>
+        <w:tabs>
+          <w:tab w:val="num" w:pos="720"/>
+        </w:tabs>
+        <w:ind w:left="720" w:hanging="360"/>
+      </w:pPr>
+      <w:rPr>
+        <w:rFonts w:ascii="Symbol" w:hAnsi="Symbol" w:cs="Symbol" w:hint="default"/>
+        <w:rFonts w:cs="OpenSymbol;Arial Unicode MS"/>
+      </w:rPr>
+    </w:lvl>
+    <w:lvl w:ilvl="1">
+      <w:start w:val="1"/>
+      <w:numFmt w:val="bullet"/>
+      <w:lvlText w:val="◦"/>
+      <w:lvlJc w:val="left"/>
+      <w:pPr>
+        <w:tabs>
+          <w:tab w:val="num" w:pos="1080"/>
+        </w:tabs>
+        <w:ind w:left="1080" w:hanging="360"/>
+      </w:pPr>
+      <w:rPr>
+        <w:rFonts w:ascii="OpenSymbol" w:hAnsi="OpenSymbol" w:cs="OpenSymbol" w:hint="default"/>
+        <w:rFonts w:cs="OpenSymbol;Arial Unicode MS"/>
+      </w:rPr>
+    </w:lvl>
+    <w:lvl w:ilvl="2">
+      <w:start w:val="1"/>
+      <w:numFmt w:val="bullet"/>
+      <w:lvlText w:val="▪"/>
+      <w:lvlJc w:val="left"/>
+      <w:pPr>
+        <w:tabs>
+          <w:tab w:val="num" w:pos="1440"/>
+        </w:tabs>
+        <w:ind w:left="1440" w:hanging="360"/>
+      </w:pPr>
+      <w:rPr>
+        <w:rFonts w:ascii="OpenSymbol" w:hAnsi="OpenSymbol" w:cs="OpenSymbol" w:hint="default"/>
+        <w:rFonts w:cs="OpenSymbol;Arial Unicode MS"/>
+      </w:rPr>
+    </w:lvl>
+    <w:lvl w:ilvl="3">
+      <w:start w:val="1"/>
+      <w:numFmt w:val="bullet"/>
+      <w:lvlText w:val=""/>
+      <w:lvlJc w:val="left"/>
+      <w:pPr>
+        <w:tabs>
+          <w:tab w:val="num" w:pos="1800"/>
+        </w:tabs>
+        <w:ind w:left="1800" w:hanging="360"/>
+      </w:pPr>
+      <w:rPr>
+        <w:rFonts w:ascii="Symbol" w:hAnsi="Symbol" w:cs="Symbol" w:hint="default"/>
+        <w:rFonts w:cs="OpenSymbol;Arial Unicode MS"/>
+      </w:rPr>
+    </w:lvl>
+    <w:lvl w:ilvl="4">
+      <w:start w:val="1"/>
+      <w:numFmt w:val="bullet"/>
+      <w:lvlText w:val="◦"/>
+      <w:lvlJc w:val="left"/>
+      <w:pPr>
+        <w:tabs>
+          <w:tab w:val="num" w:pos="2160"/>
+        </w:tabs>
+        <w:ind w:left="2160" w:hanging="360"/>
+      </w:pPr>
+      <w:rPr>
+        <w:rFonts w:ascii="OpenSymbol" w:hAnsi="OpenSymbol" w:cs="OpenSymbol" w:hint="default"/>
+        <w:rFonts w:cs="OpenSymbol;Arial Unicode MS"/>
+      </w:rPr>
+    </w:lvl>
+    <w:lvl w:ilvl="5">
+      <w:start w:val="1"/>
+      <w:numFmt w:val="bullet"/>
+      <w:lvlText w:val="▪"/>
+      <w:lvlJc w:val="left"/>
+      <w:pPr>
+        <w:tabs>
+          <w:tab w:val="num" w:pos="2520"/>
+        </w:tabs>
+        <w:ind w:left="2520" w:hanging="360"/>
+      </w:pPr>
+      <w:rPr>
+        <w:rFonts w:ascii="OpenSymbol" w:hAnsi="OpenSymbol" w:cs="OpenSymbol" w:hint="default"/>
+        <w:rFonts w:cs="OpenSymbol;Arial Unicode MS"/>
+      </w:rPr>
+    </w:lvl>
+    <w:lvl w:ilvl="6">
+      <w:start w:val="1"/>
+      <w:numFmt w:val="bullet"/>
+      <w:lvlText w:val=""/>
+      <w:lvlJc w:val="left"/>
+      <w:pPr>
+        <w:tabs>
+          <w:tab w:val="num" w:pos="2880"/>
+        </w:tabs>
+        <w:ind w:left="2880" w:hanging="360"/>
+      </w:pPr>
+      <w:rPr>
+        <w:rFonts w:ascii="Symbol" w:hAnsi="Symbol" w:cs="Symbol" w:hint="default"/>
+        <w:rFonts w:cs="OpenSymbol;Arial Unicode MS"/>
+      </w:rPr>
+    </w:lvl>
+    <w:lvl w:ilvl="7">
+      <w:start w:val="1"/>
+      <w:numFmt w:val="bullet"/>
+      <w:lvlText w:val="◦"/>
+      <w:lvlJc w:val="left"/>
+      <w:pPr>
+        <w:tabs>
+          <w:tab w:val="num" w:pos="3240"/>
+        </w:tabs>
+        <w:ind w:left="3240" w:hanging="360"/>
+      </w:pPr>
+      <w:rPr>
+        <w:rFonts w:ascii="OpenSymbol" w:hAnsi="OpenSymbol" w:cs="OpenSymbol" w:hint="default"/>
+        <w:rFonts w:cs="OpenSymbol;Arial Unicode MS"/>
+      </w:rPr>
+    </w:lvl>
+    <w:lvl w:ilvl="8">
+      <w:start w:val="1"/>
+      <w:numFmt w:val="bullet"/>
+      <w:lvlText w:val="▪"/>
+      <w:lvlJc w:val="left"/>
+      <w:pPr>
+        <w:tabs>
+          <w:tab w:val="num" w:pos="3600"/>
+        </w:tabs>
+        <w:ind w:left="3600" w:hanging="360"/>
+      </w:pPr>
+      <w:rPr>
+        <w:rFonts w:ascii="OpenSymbol" w:hAnsi="OpenSymbol" w:cs="OpenSymbol" w:hint="default"/>
+        <w:rFonts w:cs="OpenSymbol;Arial Unicode MS"/>
+      </w:rPr>
+    </w:lvl>
+  </w:abstractNum>
+  <w:abstractNum w:abstractNumId="8">
+    <w:lvl w:ilvl="0">
+      <w:start w:val="1"/>
+      <w:numFmt w:val="bullet"/>
+      <w:lvlText w:val=""/>
+      <w:lvlJc w:val="left"/>
+      <w:pPr>
+        <w:tabs>
+          <w:tab w:val="num" w:pos="720"/>
+        </w:tabs>
+        <w:ind w:left="720" w:hanging="360"/>
+      </w:pPr>
+      <w:rPr>
+        <w:rFonts w:ascii="Symbol" w:hAnsi="Symbol" w:cs="Symbol" w:hint="default"/>
+        <w:rFonts w:cs="OpenSymbol;Arial Unicode MS"/>
+      </w:rPr>
+    </w:lvl>
+    <w:lvl w:ilvl="1">
+      <w:start w:val="1"/>
+      <w:numFmt w:val="bullet"/>
+      <w:lvlText w:val="◦"/>
+      <w:lvlJc w:val="left"/>
+      <w:pPr>
+        <w:tabs>
+          <w:tab w:val="num" w:pos="1080"/>
+        </w:tabs>
+        <w:ind w:left="1080" w:hanging="360"/>
+      </w:pPr>
+      <w:rPr>
+        <w:rFonts w:ascii="OpenSymbol" w:hAnsi="OpenSymbol" w:cs="OpenSymbol" w:hint="default"/>
+        <w:rFonts w:cs="OpenSymbol;Arial Unicode MS"/>
+      </w:rPr>
+    </w:lvl>
+    <w:lvl w:ilvl="2">
+      <w:start w:val="1"/>
+      <w:numFmt w:val="bullet"/>
+      <w:lvlText w:val="▪"/>
+      <w:lvlJc w:val="left"/>
+      <w:pPr>
+        <w:tabs>
+          <w:tab w:val="num" w:pos="1440"/>
+        </w:tabs>
+        <w:ind w:left="1440" w:hanging="360"/>
+      </w:pPr>
+      <w:rPr>
+        <w:rFonts w:ascii="OpenSymbol" w:hAnsi="OpenSymbol" w:cs="OpenSymbol" w:hint="default"/>
+        <w:rFonts w:cs="OpenSymbol;Arial Unicode MS"/>
+      </w:rPr>
+    </w:lvl>
+    <w:lvl w:ilvl="3">
+      <w:start w:val="1"/>
+      <w:numFmt w:val="bullet"/>
+      <w:lvlText w:val=""/>
+      <w:lvlJc w:val="left"/>
+      <w:pPr>
+        <w:tabs>
+          <w:tab w:val="num" w:pos="1800"/>
+        </w:tabs>
+        <w:ind w:left="1800" w:hanging="360"/>
+      </w:pPr>
+      <w:rPr>
+        <w:rFonts w:ascii="Symbol" w:hAnsi="Symbol" w:cs="Symbol" w:hint="default"/>
+        <w:rFonts w:cs="OpenSymbol;Arial Unicode MS"/>
+      </w:rPr>
+    </w:lvl>
+    <w:lvl w:ilvl="4">
+      <w:start w:val="1"/>
+      <w:numFmt w:val="bullet"/>
+      <w:lvlText w:val="◦"/>
+      <w:lvlJc w:val="left"/>
+      <w:pPr>
+        <w:tabs>
+          <w:tab w:val="num" w:pos="2160"/>
+        </w:tabs>
+        <w:ind w:left="2160" w:hanging="360"/>
+      </w:pPr>
+      <w:rPr>
+        <w:rFonts w:ascii="OpenSymbol" w:hAnsi="OpenSymbol" w:cs="OpenSymbol" w:hint="default"/>
+        <w:rFonts w:cs="OpenSymbol;Arial Unicode MS"/>
+      </w:rPr>
+    </w:lvl>
+    <w:lvl w:ilvl="5">
+      <w:start w:val="1"/>
+      <w:numFmt w:val="bullet"/>
+      <w:lvlText w:val="▪"/>
+      <w:lvlJc w:val="left"/>
+      <w:pPr>
+        <w:tabs>
+          <w:tab w:val="num" w:pos="2520"/>
+        </w:tabs>
+        <w:ind w:left="2520" w:hanging="360"/>
+      </w:pPr>
+      <w:rPr>
+        <w:rFonts w:ascii="OpenSymbol" w:hAnsi="OpenSymbol" w:cs="OpenSymbol" w:hint="default"/>
+        <w:rFonts w:cs="OpenSymbol;Arial Unicode MS"/>
+      </w:rPr>
+    </w:lvl>
+    <w:lvl w:ilvl="6">
+      <w:start w:val="1"/>
+      <w:numFmt w:val="bullet"/>
+      <w:lvlText w:val=""/>
+      <w:lvlJc w:val="left"/>
+      <w:pPr>
+        <w:tabs>
+          <w:tab w:val="num" w:pos="2880"/>
+        </w:tabs>
+        <w:ind w:left="2880" w:hanging="360"/>
+      </w:pPr>
+      <w:rPr>
+        <w:rFonts w:ascii="Symbol" w:hAnsi="Symbol" w:cs="Symbol" w:hint="default"/>
+        <w:rFonts w:cs="OpenSymbol;Arial Unicode MS"/>
+      </w:rPr>
+    </w:lvl>
+    <w:lvl w:ilvl="7">
+      <w:start w:val="1"/>
+      <w:numFmt w:val="bullet"/>
+      <w:lvlText w:val="◦"/>
+      <w:lvlJc w:val="left"/>
+      <w:pPr>
+        <w:tabs>
+          <w:tab w:val="num" w:pos="3240"/>
+        </w:tabs>
+        <w:ind w:left="3240" w:hanging="360"/>
+      </w:pPr>
+      <w:rPr>
+        <w:rFonts w:ascii="OpenSymbol" w:hAnsi="OpenSymbol" w:cs="OpenSymbol" w:hint="default"/>
+        <w:rFonts w:cs="OpenSymbol;Arial Unicode MS"/>
+      </w:rPr>
+    </w:lvl>
+    <w:lvl w:ilvl="8">
+      <w:start w:val="1"/>
+      <w:numFmt w:val="bullet"/>
+      <w:lvlText w:val="▪"/>
+      <w:lvlJc w:val="left"/>
+      <w:pPr>
+        <w:tabs>
+          <w:tab w:val="num" w:pos="3600"/>
+        </w:tabs>
+        <w:ind w:left="3600" w:hanging="360"/>
+      </w:pPr>
+      <w:rPr>
+        <w:rFonts w:ascii="OpenSymbol" w:hAnsi="OpenSymbol" w:cs="OpenSymbol" w:hint="default"/>
+        <w:rFonts w:cs="OpenSymbol;Arial Unicode MS"/>
+      </w:rPr>
+    </w:lvl>
+  </w:abstractNum>
   <w:num w:numId="1">
     <w:abstractNumId w:val="1"/>
   </w:num>
@@ -11317,6 +12072,18 @@
   </w:num>
   <w:num w:numId="4">
     <w:abstractNumId w:val="4"/>
+  </w:num>
+  <w:num w:numId="5">
+    <w:abstractNumId w:val="5"/>
+  </w:num>
+  <w:num w:numId="6">
+    <w:abstractNumId w:val="6"/>
+  </w:num>
+  <w:num w:numId="7">
+    <w:abstractNumId w:val="7"/>
+  </w:num>
+  <w:num w:numId="8">
+    <w:abstractNumId w:val="8"/>
   </w:num>
 </w:numbering>
 </file>

</xml_diff>